<commit_message>
moudule asistance in process
</commit_message>
<xml_diff>
--- a/migraciones_escuela de automovilismo.docx
+++ b/migraciones_escuela de automovilismo.docx
@@ -1266,6 +1266,30 @@
           <w:sz w:val="24"/>
           <w:szCs w:val="24"/>
         </w:rPr>
+        <w:t>Eventos</w:t>
+      </w:r>
+      <w:proofErr w:type="spellEnd"/>
+      <w:r>
+        <w:rPr>
+          <w:rFonts w:ascii="Times New Roman" w:eastAsia="Times New Roman" w:hAnsi="Times New Roman" w:cs="Times New Roman"/>
+          <w:b/>
+          <w:bCs/>
+          <w:color w:val="FF0000"/>
+          <w:sz w:val="24"/>
+          <w:szCs w:val="24"/>
+        </w:rPr>
+        <w:t xml:space="preserve"> </w:t>
+      </w:r>
+      <w:proofErr w:type="spellStart"/>
+      <w:r>
+        <w:rPr>
+          <w:rFonts w:ascii="Times New Roman" w:eastAsia="Times New Roman" w:hAnsi="Times New Roman" w:cs="Times New Roman"/>
+          <w:b/>
+          <w:bCs/>
+          <w:color w:val="FF0000"/>
+          <w:sz w:val="24"/>
+          <w:szCs w:val="24"/>
+        </w:rPr>
         <w:t>Clases</w:t>
       </w:r>
       <w:proofErr w:type="spellEnd"/>
@@ -1325,6 +1349,7 @@
           <w:lang w:val="es-ES"/>
         </w:rPr>
       </w:pPr>
+      <w:proofErr w:type="spellStart"/>
       <w:r>
         <w:rPr>
           <w:rFonts w:ascii="Courier New" w:eastAsia="Times New Roman" w:hAnsi="Courier New" w:cs="Courier New"/>
@@ -1334,6 +1359,7 @@
         </w:rPr>
         <w:t>alumno_id</w:t>
       </w:r>
+      <w:proofErr w:type="spellEnd"/>
       <w:r>
         <w:rPr>
           <w:rFonts w:ascii="Times New Roman" w:eastAsia="Times New Roman" w:hAnsi="Times New Roman" w:cs="Times New Roman"/>
@@ -1358,6 +1384,7 @@
           <w:lang w:val="es-ES"/>
         </w:rPr>
       </w:pPr>
+      <w:proofErr w:type="spellStart"/>
       <w:r>
         <w:rPr>
           <w:rFonts w:ascii="Courier New" w:eastAsia="Times New Roman" w:hAnsi="Courier New" w:cs="Courier New"/>
@@ -1367,6 +1394,7 @@
         </w:rPr>
         <w:t>instructor_id</w:t>
       </w:r>
+      <w:proofErr w:type="spellEnd"/>
       <w:r>
         <w:rPr>
           <w:rFonts w:ascii="Times New Roman" w:eastAsia="Times New Roman" w:hAnsi="Times New Roman" w:cs="Times New Roman"/>
@@ -1556,6 +1584,7 @@
           <w:lang w:val="es-ES"/>
         </w:rPr>
       </w:pPr>
+      <w:proofErr w:type="spellStart"/>
       <w:r>
         <w:rPr>
           <w:rFonts w:ascii="Courier New" w:eastAsia="Times New Roman" w:hAnsi="Courier New" w:cs="Courier New"/>
@@ -1565,6 +1594,7 @@
         </w:rPr>
         <w:t>pico_y_placa</w:t>
       </w:r>
+      <w:proofErr w:type="spellEnd"/>
       <w:r>
         <w:rPr>
           <w:rFonts w:ascii="Times New Roman" w:eastAsia="Times New Roman" w:hAnsi="Times New Roman" w:cs="Times New Roman"/>
@@ -1652,28 +1682,33 @@
         <w:spacing w:before="100" w:beforeAutospacing="1" w:after="100" w:afterAutospacing="1" w:line="240" w:lineRule="auto"/>
         <w:rPr>
           <w:rFonts w:ascii="Times New Roman" w:eastAsia="Times New Roman" w:hAnsi="Times New Roman" w:cs="Times New Roman"/>
-          <w:sz w:val="24"/>
-          <w:szCs w:val="24"/>
-          <w:lang w:val="es-ES"/>
-        </w:rPr>
-      </w:pPr>
-      <w:r>
-        <w:rPr>
-          <w:rFonts w:ascii="Courier New" w:eastAsia="Times New Roman" w:hAnsi="Courier New" w:cs="Courier New"/>
-          <w:sz w:val="20"/>
-          <w:szCs w:val="20"/>
-          <w:lang w:val="es-ES"/>
-        </w:rPr>
-        <w:t>clase_id</w:t>
-      </w:r>
-      <w:r>
-        <w:rPr>
-          <w:rFonts w:ascii="Times New Roman" w:eastAsia="Times New Roman" w:hAnsi="Times New Roman" w:cs="Times New Roman"/>
-          <w:sz w:val="24"/>
-          <w:szCs w:val="24"/>
-          <w:lang w:val="es-ES"/>
-        </w:rPr>
-        <w:t>: Relación con la clase.</w:t>
+          <w:color w:val="FF0000"/>
+          <w:sz w:val="24"/>
+          <w:szCs w:val="24"/>
+          <w:lang w:val="es-ES"/>
+        </w:rPr>
+      </w:pPr>
+      <w:proofErr w:type="spellStart"/>
+      <w:r>
+        <w:rPr>
+          <w:rFonts w:ascii="Courier New" w:eastAsia="Times New Roman" w:hAnsi="Courier New" w:cs="Courier New"/>
+          <w:color w:val="FF0000"/>
+          <w:sz w:val="20"/>
+          <w:szCs w:val="20"/>
+          <w:lang w:val="es-ES"/>
+        </w:rPr>
+        <w:t>alumno_id</w:t>
+      </w:r>
+      <w:proofErr w:type="spellEnd"/>
+      <w:r>
+        <w:rPr>
+          <w:rFonts w:ascii="Times New Roman" w:eastAsia="Times New Roman" w:hAnsi="Times New Roman" w:cs="Times New Roman"/>
+          <w:color w:val="FF0000"/>
+          <w:sz w:val="24"/>
+          <w:szCs w:val="24"/>
+          <w:lang w:val="es-ES"/>
+        </w:rPr>
+        <w:t>: Relación con el alumno que tomó la clase.</w:t>
       </w:r>
     </w:p>
     <w:p>
@@ -1697,16 +1732,16 @@
           <w:szCs w:val="20"/>
           <w:lang w:val="es-ES"/>
         </w:rPr>
-        <w:t>asistio</w:t>
-      </w:r>
-      <w:r>
-        <w:rPr>
-          <w:rFonts w:ascii="Times New Roman" w:eastAsia="Times New Roman" w:hAnsi="Times New Roman" w:cs="Times New Roman"/>
-          <w:sz w:val="24"/>
-          <w:szCs w:val="24"/>
-          <w:lang w:val="es-ES"/>
-        </w:rPr>
-        <w:t>: Booleano que indica si el alumno asistió o no.</w:t>
+        <w:t>clase_id</w:t>
+      </w:r>
+      <w:r>
+        <w:rPr>
+          <w:rFonts w:ascii="Times New Roman" w:eastAsia="Times New Roman" w:hAnsi="Times New Roman" w:cs="Times New Roman"/>
+          <w:sz w:val="24"/>
+          <w:szCs w:val="24"/>
+          <w:lang w:val="es-ES"/>
+        </w:rPr>
+        <w:t>: Relación con la clase.</w:t>
       </w:r>
     </w:p>
     <w:p>
@@ -1730,6 +1765,39 @@
           <w:szCs w:val="20"/>
           <w:lang w:val="es-ES"/>
         </w:rPr>
+        <w:t>asistio</w:t>
+      </w:r>
+      <w:r>
+        <w:rPr>
+          <w:rFonts w:ascii="Times New Roman" w:eastAsia="Times New Roman" w:hAnsi="Times New Roman" w:cs="Times New Roman"/>
+          <w:sz w:val="24"/>
+          <w:szCs w:val="24"/>
+          <w:lang w:val="es-ES"/>
+        </w:rPr>
+        <w:t>: Booleano que indica si el alumno asistió o no.</w:t>
+      </w:r>
+    </w:p>
+    <w:p>
+      <w:pPr>
+        <w:numPr>
+          <w:ilvl w:val="1"/>
+          <w:numId w:val="1"/>
+        </w:numPr>
+        <w:spacing w:before="100" w:beforeAutospacing="1" w:after="100" w:afterAutospacing="1" w:line="240" w:lineRule="auto"/>
+        <w:rPr>
+          <w:rFonts w:ascii="Times New Roman" w:eastAsia="Times New Roman" w:hAnsi="Times New Roman" w:cs="Times New Roman"/>
+          <w:sz w:val="24"/>
+          <w:szCs w:val="24"/>
+          <w:lang w:val="es-ES"/>
+        </w:rPr>
+      </w:pPr>
+      <w:r>
+        <w:rPr>
+          <w:rFonts w:ascii="Courier New" w:eastAsia="Times New Roman" w:hAnsi="Courier New" w:cs="Courier New"/>
+          <w:sz w:val="20"/>
+          <w:szCs w:val="20"/>
+          <w:lang w:val="es-ES"/>
+        </w:rPr>
         <w:t>penalizado</w:t>
       </w:r>
       <w:r>
@@ -1741,6 +1809,57 @@
         </w:rPr>
         <w:t>: Booleano que indica si el alumno fue penalizado por inasistencia.</w:t>
       </w:r>
+    </w:p>
+    <w:p>
+      <w:pPr>
+        <w:numPr>
+          <w:ilvl w:val="1"/>
+          <w:numId w:val="1"/>
+        </w:numPr>
+        <w:spacing w:before="100" w:beforeAutospacing="1" w:after="100" w:afterAutospacing="1" w:line="240" w:lineRule="auto"/>
+        <w:rPr>
+          <w:rFonts w:ascii="Times New Roman" w:eastAsia="Times New Roman" w:hAnsi="Times New Roman" w:cs="Times New Roman"/>
+          <w:color w:val="FF0000"/>
+          <w:sz w:val="24"/>
+          <w:szCs w:val="24"/>
+          <w:lang w:val="es-ES"/>
+        </w:rPr>
+      </w:pPr>
+      <w:proofErr w:type="spellStart"/>
+      <w:r>
+        <w:rPr>
+          <w:rFonts w:ascii="Courier New" w:eastAsia="Times New Roman" w:hAnsi="Courier New" w:cs="Courier New"/>
+          <w:color w:val="FF0000"/>
+          <w:sz w:val="20"/>
+          <w:szCs w:val="20"/>
+          <w:lang w:val="es-ES"/>
+        </w:rPr>
+        <w:t>luquidado</w:t>
+      </w:r>
+      <w:proofErr w:type="spellEnd"/>
+      <w:r>
+        <w:rPr>
+          <w:rFonts w:ascii="Times New Roman" w:eastAsia="Times New Roman" w:hAnsi="Times New Roman" w:cs="Times New Roman"/>
+          <w:color w:val="FF0000"/>
+          <w:sz w:val="24"/>
+          <w:szCs w:val="24"/>
+          <w:lang w:val="es-ES"/>
+        </w:rPr>
+        <w:t>: Booleano que indica si la penalidad ha sido pagada.</w:t>
+      </w:r>
+    </w:p>
+    <w:p>
+      <w:pPr>
+        <w:spacing w:before="100" w:beforeAutospacing="1" w:after="100" w:afterAutospacing="1" w:line="240" w:lineRule="auto"/>
+        <w:ind w:left="1440"/>
+        <w:rPr>
+          <w:rFonts w:ascii="Times New Roman" w:eastAsia="Times New Roman" w:hAnsi="Times New Roman" w:cs="Times New Roman"/>
+          <w:color w:val="FF0000"/>
+          <w:sz w:val="24"/>
+          <w:szCs w:val="24"/>
+          <w:lang w:val="es-ES"/>
+        </w:rPr>
+      </w:pPr>
     </w:p>
     <w:p>
       <w:pPr>
@@ -1751,6 +1870,7 @@
         <w:spacing w:before="100" w:beforeAutospacing="1" w:after="100" w:afterAutospacing="1" w:line="240" w:lineRule="auto"/>
         <w:rPr>
           <w:rFonts w:ascii="Times New Roman" w:eastAsia="Times New Roman" w:hAnsi="Times New Roman" w:cs="Times New Roman"/>
+          <w:color w:val="4472C4" w:themeColor="accent1"/>
           <w:sz w:val="24"/>
           <w:szCs w:val="24"/>
         </w:rPr>
@@ -1761,6 +1881,7 @@
           <w:rFonts w:ascii="Times New Roman" w:eastAsia="Times New Roman" w:hAnsi="Times New Roman" w:cs="Times New Roman"/>
           <w:b/>
           <w:bCs/>
+          <w:color w:val="4472C4" w:themeColor="accent1"/>
           <w:sz w:val="24"/>
           <w:szCs w:val="24"/>
         </w:rPr>
@@ -1770,6 +1891,7 @@
       <w:r>
         <w:rPr>
           <w:rFonts w:ascii="Times New Roman" w:eastAsia="Times New Roman" w:hAnsi="Times New Roman" w:cs="Times New Roman"/>
+          <w:color w:val="4472C4" w:themeColor="accent1"/>
           <w:sz w:val="24"/>
           <w:szCs w:val="24"/>
         </w:rPr>
@@ -1785,14 +1907,16 @@
         <w:spacing w:before="100" w:beforeAutospacing="1" w:after="100" w:afterAutospacing="1" w:line="240" w:lineRule="auto"/>
         <w:rPr>
           <w:rFonts w:ascii="Times New Roman" w:eastAsia="Times New Roman" w:hAnsi="Times New Roman" w:cs="Times New Roman"/>
-          <w:sz w:val="24"/>
-          <w:szCs w:val="24"/>
-          <w:lang w:val="es-ES"/>
-        </w:rPr>
-      </w:pPr>
-      <w:r>
-        <w:rPr>
-          <w:rFonts w:ascii="Courier New" w:eastAsia="Times New Roman" w:hAnsi="Courier New" w:cs="Courier New"/>
+          <w:color w:val="4472C4" w:themeColor="accent1"/>
+          <w:sz w:val="24"/>
+          <w:szCs w:val="24"/>
+          <w:lang w:val="es-ES"/>
+        </w:rPr>
+      </w:pPr>
+      <w:r>
+        <w:rPr>
+          <w:rFonts w:ascii="Courier New" w:eastAsia="Times New Roman" w:hAnsi="Courier New" w:cs="Courier New"/>
+          <w:color w:val="4472C4" w:themeColor="accent1"/>
           <w:sz w:val="20"/>
           <w:szCs w:val="20"/>
           <w:lang w:val="es-ES"/>
@@ -1802,6 +1926,7 @@
       <w:r>
         <w:rPr>
           <w:rFonts w:ascii="Times New Roman" w:eastAsia="Times New Roman" w:hAnsi="Times New Roman" w:cs="Times New Roman"/>
+          <w:color w:val="4472C4" w:themeColor="accent1"/>
           <w:sz w:val="24"/>
           <w:szCs w:val="24"/>
           <w:lang w:val="es-ES"/>
@@ -1818,14 +1943,16 @@
         <w:spacing w:before="100" w:beforeAutospacing="1" w:after="100" w:afterAutospacing="1" w:line="240" w:lineRule="auto"/>
         <w:rPr>
           <w:rFonts w:ascii="Times New Roman" w:eastAsia="Times New Roman" w:hAnsi="Times New Roman" w:cs="Times New Roman"/>
-          <w:sz w:val="24"/>
-          <w:szCs w:val="24"/>
-          <w:lang w:val="es-ES"/>
-        </w:rPr>
-      </w:pPr>
-      <w:r>
-        <w:rPr>
-          <w:rFonts w:ascii="Courier New" w:eastAsia="Times New Roman" w:hAnsi="Courier New" w:cs="Courier New"/>
+          <w:color w:val="4472C4" w:themeColor="accent1"/>
+          <w:sz w:val="24"/>
+          <w:szCs w:val="24"/>
+          <w:lang w:val="es-ES"/>
+        </w:rPr>
+      </w:pPr>
+      <w:r>
+        <w:rPr>
+          <w:rFonts w:ascii="Courier New" w:eastAsia="Times New Roman" w:hAnsi="Courier New" w:cs="Courier New"/>
+          <w:color w:val="4472C4" w:themeColor="accent1"/>
           <w:sz w:val="20"/>
           <w:szCs w:val="20"/>
           <w:lang w:val="es-ES"/>
@@ -1835,6 +1962,7 @@
       <w:r>
         <w:rPr>
           <w:rFonts w:ascii="Times New Roman" w:eastAsia="Times New Roman" w:hAnsi="Times New Roman" w:cs="Times New Roman"/>
+          <w:color w:val="4472C4" w:themeColor="accent1"/>
           <w:sz w:val="24"/>
           <w:szCs w:val="24"/>
           <w:lang w:val="es-ES"/>
@@ -1851,14 +1979,16 @@
         <w:spacing w:before="100" w:beforeAutospacing="1" w:after="100" w:afterAutospacing="1" w:line="240" w:lineRule="auto"/>
         <w:rPr>
           <w:rFonts w:ascii="Times New Roman" w:eastAsia="Times New Roman" w:hAnsi="Times New Roman" w:cs="Times New Roman"/>
-          <w:sz w:val="24"/>
-          <w:szCs w:val="24"/>
-          <w:lang w:val="es-ES"/>
-        </w:rPr>
-      </w:pPr>
-      <w:r>
-        <w:rPr>
-          <w:rFonts w:ascii="Courier New" w:eastAsia="Times New Roman" w:hAnsi="Courier New" w:cs="Courier New"/>
+          <w:color w:val="4472C4" w:themeColor="accent1"/>
+          <w:sz w:val="24"/>
+          <w:szCs w:val="24"/>
+          <w:lang w:val="es-ES"/>
+        </w:rPr>
+      </w:pPr>
+      <w:r>
+        <w:rPr>
+          <w:rFonts w:ascii="Courier New" w:eastAsia="Times New Roman" w:hAnsi="Courier New" w:cs="Courier New"/>
+          <w:color w:val="4472C4" w:themeColor="accent1"/>
           <w:sz w:val="20"/>
           <w:szCs w:val="20"/>
           <w:lang w:val="es-ES"/>
@@ -1868,6 +1998,7 @@
       <w:r>
         <w:rPr>
           <w:rFonts w:ascii="Times New Roman" w:eastAsia="Times New Roman" w:hAnsi="Times New Roman" w:cs="Times New Roman"/>
+          <w:color w:val="4472C4" w:themeColor="accent1"/>
           <w:sz w:val="24"/>
           <w:szCs w:val="24"/>
           <w:lang w:val="es-ES"/>
@@ -1884,14 +2015,16 @@
         <w:spacing w:before="100" w:beforeAutospacing="1" w:after="100" w:afterAutospacing="1" w:line="240" w:lineRule="auto"/>
         <w:rPr>
           <w:rFonts w:ascii="Times New Roman" w:eastAsia="Times New Roman" w:hAnsi="Times New Roman" w:cs="Times New Roman"/>
-          <w:sz w:val="24"/>
-          <w:szCs w:val="24"/>
-          <w:lang w:val="es-ES"/>
-        </w:rPr>
-      </w:pPr>
-      <w:r>
-        <w:rPr>
-          <w:rFonts w:ascii="Courier New" w:eastAsia="Times New Roman" w:hAnsi="Courier New" w:cs="Courier New"/>
+          <w:color w:val="4472C4" w:themeColor="accent1"/>
+          <w:sz w:val="24"/>
+          <w:szCs w:val="24"/>
+          <w:lang w:val="es-ES"/>
+        </w:rPr>
+      </w:pPr>
+      <w:r>
+        <w:rPr>
+          <w:rFonts w:ascii="Courier New" w:eastAsia="Times New Roman" w:hAnsi="Courier New" w:cs="Courier New"/>
+          <w:color w:val="4472C4" w:themeColor="accent1"/>
           <w:sz w:val="20"/>
           <w:szCs w:val="20"/>
           <w:lang w:val="es-ES"/>
@@ -1901,6 +2034,7 @@
       <w:r>
         <w:rPr>
           <w:rFonts w:ascii="Times New Roman" w:eastAsia="Times New Roman" w:hAnsi="Times New Roman" w:cs="Times New Roman"/>
+          <w:color w:val="4472C4" w:themeColor="accent1"/>
           <w:sz w:val="24"/>
           <w:szCs w:val="24"/>
           <w:lang w:val="es-ES"/>
@@ -1917,14 +2051,16 @@
         <w:spacing w:before="100" w:beforeAutospacing="1" w:after="100" w:afterAutospacing="1" w:line="240" w:lineRule="auto"/>
         <w:rPr>
           <w:rFonts w:ascii="Times New Roman" w:eastAsia="Times New Roman" w:hAnsi="Times New Roman" w:cs="Times New Roman"/>
-          <w:sz w:val="24"/>
-          <w:szCs w:val="24"/>
-          <w:lang w:val="es-ES"/>
-        </w:rPr>
-      </w:pPr>
-      <w:r>
-        <w:rPr>
-          <w:rFonts w:ascii="Courier New" w:eastAsia="Times New Roman" w:hAnsi="Courier New" w:cs="Courier New"/>
+          <w:color w:val="4472C4" w:themeColor="accent1"/>
+          <w:sz w:val="24"/>
+          <w:szCs w:val="24"/>
+          <w:lang w:val="es-ES"/>
+        </w:rPr>
+      </w:pPr>
+      <w:r>
+        <w:rPr>
+          <w:rFonts w:ascii="Courier New" w:eastAsia="Times New Roman" w:hAnsi="Courier New" w:cs="Courier New"/>
+          <w:color w:val="4472C4" w:themeColor="accent1"/>
           <w:sz w:val="20"/>
           <w:szCs w:val="20"/>
           <w:lang w:val="es-ES"/>
@@ -1934,6 +2070,7 @@
       <w:r>
         <w:rPr>
           <w:rFonts w:ascii="Times New Roman" w:eastAsia="Times New Roman" w:hAnsi="Times New Roman" w:cs="Times New Roman"/>
+          <w:color w:val="4472C4" w:themeColor="accent1"/>
           <w:sz w:val="24"/>
           <w:szCs w:val="24"/>
           <w:lang w:val="es-ES"/>
@@ -1958,126 +2095,37 @@
           <w:szCs w:val="24"/>
           <w:lang w:val="es-ES"/>
         </w:rPr>
-        <w:t>Estas tablas cubren la mayoría de los aspectos del funcionamiento de la plataforma como se describe en el documento proporcionado​(DIAGRAMA DE PROGRAMA DE…). Si necesitas alguna personalización adicional o ajustes en las migraciones, podemos revisar más detalles.</w:t>
-      </w:r>
-    </w:p>
-    <w:p>
-      <w:pPr>
-        <w:spacing w:after="0" w:line="240" w:lineRule="auto"/>
-        <w:rPr>
-          <w:rFonts w:ascii="Times New Roman" w:eastAsia="Times New Roman" w:hAnsi="Times New Roman" w:cs="Times New Roman"/>
-          <w:sz w:val="24"/>
-          <w:szCs w:val="24"/>
-          <w:lang w:val="es-ES"/>
-        </w:rPr>
-      </w:pPr>
-      <w:r>
-        <w:rPr>
-          <w:rFonts w:ascii="Times New Roman" w:eastAsia="Times New Roman" w:hAnsi="Times New Roman" w:cs="Times New Roman"/>
-          <w:sz w:val="24"/>
-          <w:szCs w:val="24"/>
-          <w:lang w:val="es-ES"/>
-        </w:rPr>
-        <w:t>4o</w:t>
-      </w:r>
-    </w:p>
-    <w:p>
-      <w:pPr>
-        <w:spacing w:before="100" w:beforeAutospacing="1" w:after="100" w:afterAutospacing="1" w:line="240" w:lineRule="auto"/>
-        <w:outlineLvl w:val="4"/>
-        <w:rPr>
-          <w:rFonts w:ascii="Times New Roman" w:eastAsia="Times New Roman" w:hAnsi="Times New Roman" w:cs="Times New Roman"/>
-          <w:b/>
-          <w:bCs/>
-          <w:sz w:val="20"/>
-          <w:szCs w:val="20"/>
-          <w:lang w:val="es-ES"/>
-        </w:rPr>
-      </w:pPr>
-      <w:r>
-        <w:rPr>
-          <w:rFonts w:ascii="Times New Roman" w:eastAsia="Times New Roman" w:hAnsi="Times New Roman" w:cs="Times New Roman"/>
-          <w:b/>
-          <w:bCs/>
-          <w:sz w:val="20"/>
-          <w:szCs w:val="20"/>
-          <w:lang w:val="es-ES"/>
-        </w:rPr>
-        <w:t>Tú dijiste:</w:t>
-      </w:r>
-    </w:p>
-    <w:p>
-      <w:pPr>
-        <w:spacing w:after="0" w:line="240" w:lineRule="auto"/>
-        <w:rPr>
-          <w:rFonts w:ascii="Times New Roman" w:eastAsia="Times New Roman" w:hAnsi="Times New Roman" w:cs="Times New Roman"/>
-          <w:sz w:val="24"/>
-          <w:szCs w:val="24"/>
-          <w:lang w:val="es-ES"/>
-        </w:rPr>
-      </w:pPr>
-      <w:r>
-        <w:rPr>
-          <w:rFonts w:ascii="Times New Roman" w:eastAsia="Times New Roman" w:hAnsi="Times New Roman" w:cs="Times New Roman"/>
-          <w:sz w:val="24"/>
-          <w:szCs w:val="24"/>
-          <w:lang w:val="es-ES"/>
-        </w:rPr>
-        <w:t>solo esas tablas?</w:t>
-      </w:r>
-    </w:p>
-    <w:p>
-      <w:pPr>
-        <w:spacing w:before="100" w:beforeAutospacing="1" w:after="100" w:afterAutospacing="1" w:line="240" w:lineRule="auto"/>
-        <w:outlineLvl w:val="5"/>
-        <w:rPr>
-          <w:rFonts w:ascii="Times New Roman" w:eastAsia="Times New Roman" w:hAnsi="Times New Roman" w:cs="Times New Roman"/>
-          <w:b/>
-          <w:bCs/>
-          <w:sz w:val="15"/>
-          <w:szCs w:val="15"/>
-          <w:lang w:val="es-ES"/>
-        </w:rPr>
-      </w:pPr>
-      <w:r>
-        <w:rPr>
-          <w:rFonts w:ascii="Times New Roman" w:eastAsia="Times New Roman" w:hAnsi="Times New Roman" w:cs="Times New Roman"/>
-          <w:b/>
-          <w:bCs/>
-          <w:sz w:val="15"/>
-          <w:szCs w:val="15"/>
-          <w:lang w:val="es-ES"/>
-        </w:rPr>
-        <w:t>ChatGPT Plus</w:t>
-      </w:r>
-    </w:p>
-    <w:p>
-      <w:pPr>
-        <w:spacing w:after="0" w:line="240" w:lineRule="auto"/>
-        <w:rPr>
-          <w:rFonts w:ascii="Times New Roman" w:eastAsia="Times New Roman" w:hAnsi="Times New Roman" w:cs="Times New Roman"/>
-          <w:sz w:val="24"/>
-          <w:szCs w:val="24"/>
-          <w:lang w:val="es-ES"/>
-        </w:rPr>
-      </w:pPr>
-      <w:r>
-        <w:rPr>
-          <w:rFonts w:ascii="Times New Roman" w:eastAsia="Times New Roman" w:hAnsi="Times New Roman" w:cs="Times New Roman"/>
-          <w:sz w:val="24"/>
-          <w:szCs w:val="24"/>
-          <w:lang w:val="es-ES"/>
-        </w:rPr>
-        <w:t>ChatGPT</w:t>
-      </w:r>
-    </w:p>
-    <w:p>
-      <w:pPr>
-        <w:spacing w:before="100" w:beforeAutospacing="1" w:after="100" w:afterAutospacing="1" w:line="240" w:lineRule="auto"/>
-        <w:rPr>
-          <w:rFonts w:ascii="Times New Roman" w:eastAsia="Times New Roman" w:hAnsi="Times New Roman" w:cs="Times New Roman"/>
-          <w:sz w:val="24"/>
-          <w:szCs w:val="24"/>
+        <w:t xml:space="preserve">Estas tablas cubren la mayoría de los aspectos del funcionamiento de la plataforma como se describe en el documento </w:t>
+      </w:r>
+      <w:proofErr w:type="gramStart"/>
+      <w:r>
+        <w:rPr>
+          <w:rFonts w:ascii="Times New Roman" w:eastAsia="Times New Roman" w:hAnsi="Times New Roman" w:cs="Times New Roman"/>
+          <w:sz w:val="24"/>
+          <w:szCs w:val="24"/>
+          <w:lang w:val="es-ES"/>
+        </w:rPr>
+        <w:t>proporcionado​(</w:t>
+      </w:r>
+      <w:proofErr w:type="gramEnd"/>
+      <w:r>
+        <w:rPr>
+          <w:rFonts w:ascii="Times New Roman" w:eastAsia="Times New Roman" w:hAnsi="Times New Roman" w:cs="Times New Roman"/>
+          <w:sz w:val="24"/>
+          <w:szCs w:val="24"/>
+          <w:lang w:val="es-ES"/>
+        </w:rPr>
+        <w:t>DIAGRAMA DE PROGRAMA DE…). Si necesitas alguna personalización adicional o ajustes en las migraciones, podemos revisar más detalles.</w:t>
+      </w:r>
+    </w:p>
+    <w:p>
+      <w:pPr>
+        <w:spacing w:before="100" w:beforeAutospacing="1" w:after="100" w:afterAutospacing="1" w:line="240" w:lineRule="auto"/>
+        <w:rPr>
+          <w:rFonts w:ascii="Times New Roman" w:eastAsia="Times New Roman" w:hAnsi="Times New Roman" w:cs="Times New Roman"/>
+          <w:sz w:val="24"/>
+          <w:szCs w:val="24"/>
+          <w:lang w:val="es-ES"/>
         </w:rPr>
       </w:pPr>
       <w:r>
@@ -2089,59 +2137,14 @@
         </w:rPr>
         <w:t xml:space="preserve">Además de las tablas que ya mencioné, hay otras que podrían ser necesarias para cubrir aspectos más específicos del funcionamiento de la plataforma de una escuela de automovilismo, como gestión de horarios, notificaciones, y políticas de cancelación. </w:t>
       </w:r>
-      <w:proofErr w:type="spellStart"/>
-      <w:r>
-        <w:rPr>
-          <w:rFonts w:ascii="Times New Roman" w:eastAsia="Times New Roman" w:hAnsi="Times New Roman" w:cs="Times New Roman"/>
-          <w:sz w:val="24"/>
-          <w:szCs w:val="24"/>
-        </w:rPr>
-        <w:t>Aquí</w:t>
-      </w:r>
-      <w:proofErr w:type="spellEnd"/>
-      <w:r>
-        <w:rPr>
-          <w:rFonts w:ascii="Times New Roman" w:eastAsia="Times New Roman" w:hAnsi="Times New Roman" w:cs="Times New Roman"/>
-          <w:sz w:val="24"/>
-          <w:szCs w:val="24"/>
-        </w:rPr>
-        <w:t xml:space="preserve"> van </w:t>
-      </w:r>
-      <w:proofErr w:type="spellStart"/>
-      <w:r>
-        <w:rPr>
-          <w:rFonts w:ascii="Times New Roman" w:eastAsia="Times New Roman" w:hAnsi="Times New Roman" w:cs="Times New Roman"/>
-          <w:sz w:val="24"/>
-          <w:szCs w:val="24"/>
-        </w:rPr>
-        <w:t>algunas</w:t>
-      </w:r>
-      <w:proofErr w:type="spellEnd"/>
-      <w:r>
-        <w:rPr>
-          <w:rFonts w:ascii="Times New Roman" w:eastAsia="Times New Roman" w:hAnsi="Times New Roman" w:cs="Times New Roman"/>
-          <w:sz w:val="24"/>
-          <w:szCs w:val="24"/>
-        </w:rPr>
-        <w:t xml:space="preserve"> </w:t>
-      </w:r>
-      <w:proofErr w:type="spellStart"/>
-      <w:r>
-        <w:rPr>
-          <w:rFonts w:ascii="Times New Roman" w:eastAsia="Times New Roman" w:hAnsi="Times New Roman" w:cs="Times New Roman"/>
-          <w:sz w:val="24"/>
-          <w:szCs w:val="24"/>
-        </w:rPr>
-        <w:t>adicionales</w:t>
-      </w:r>
-      <w:proofErr w:type="spellEnd"/>
-      <w:r>
-        <w:rPr>
-          <w:rFonts w:ascii="Times New Roman" w:eastAsia="Times New Roman" w:hAnsi="Times New Roman" w:cs="Times New Roman"/>
-          <w:sz w:val="24"/>
-          <w:szCs w:val="24"/>
-        </w:rPr>
-        <w:t>:</w:t>
+      <w:r>
+        <w:rPr>
+          <w:rFonts w:ascii="Times New Roman" w:eastAsia="Times New Roman" w:hAnsi="Times New Roman" w:cs="Times New Roman"/>
+          <w:sz w:val="24"/>
+          <w:szCs w:val="24"/>
+          <w:lang w:val="es-ES"/>
+        </w:rPr>
+        <w:t>Aquí van algunas adicionales:</w:t>
       </w:r>
     </w:p>
     <w:p>
@@ -2229,24 +2232,6 @@
           <w:lang w:val="es-ES"/>
         </w:rPr>
       </w:pPr>
-      <w:r>
-        <w:rPr>
-          <w:rFonts w:ascii="Courier New" w:eastAsia="Times New Roman" w:hAnsi="Courier New" w:cs="Courier New"/>
-          <w:sz w:val="20"/>
-          <w:szCs w:val="20"/>
-          <w:lang w:val="es-ES"/>
-        </w:rPr>
-        <w:t>instructor_id</w:t>
-      </w:r>
-      <w:r>
-        <w:rPr>
-          <w:rFonts w:ascii="Times New Roman" w:eastAsia="Times New Roman" w:hAnsi="Times New Roman" w:cs="Times New Roman"/>
-          <w:sz w:val="24"/>
-          <w:szCs w:val="24"/>
-          <w:lang w:val="es-ES"/>
-        </w:rPr>
-        <w:t>: Relación con el instructor.</w:t>
-      </w:r>
     </w:p>
     <w:p>
       <w:pPr>
@@ -2346,6 +2331,15 @@
         </w:rPr>
         <w:t>: Hora de fin disponible.</w:t>
       </w:r>
+      <w:r>
+        <w:rPr>
+          <w:rFonts w:ascii="Courier New" w:eastAsia="Times New Roman" w:hAnsi="Courier New" w:cs="Courier New"/>
+          <w:sz w:val="20"/>
+          <w:szCs w:val="20"/>
+          <w:lang w:val="es-ES"/>
+        </w:rPr>
+        <w:t xml:space="preserve"> </w:t>
+      </w:r>
     </w:p>
     <w:p>
       <w:pPr>
@@ -2361,9 +2355,55 @@
           <w:lang w:val="es-ES"/>
         </w:rPr>
       </w:pPr>
-      <w:r>
-        <w:rPr>
-          <w:rFonts w:ascii="Courier New" w:eastAsia="Times New Roman" w:hAnsi="Courier New" w:cs="Courier New"/>
+      <w:proofErr w:type="spellStart"/>
+      <w:r>
+        <w:rPr>
+          <w:rFonts w:ascii="Courier New" w:eastAsia="Times New Roman" w:hAnsi="Courier New" w:cs="Courier New"/>
+          <w:sz w:val="20"/>
+          <w:szCs w:val="20"/>
+          <w:lang w:val="es-ES"/>
+        </w:rPr>
+        <w:t>profesor</w:t>
+      </w:r>
+      <w:r>
+        <w:rPr>
+          <w:rFonts w:ascii="Courier New" w:eastAsia="Times New Roman" w:hAnsi="Courier New" w:cs="Courier New"/>
+          <w:sz w:val="20"/>
+          <w:szCs w:val="20"/>
+          <w:lang w:val="es-ES"/>
+        </w:rPr>
+        <w:t>_id</w:t>
+      </w:r>
+      <w:proofErr w:type="spellEnd"/>
+      <w:r>
+        <w:rPr>
+          <w:rFonts w:ascii="Times New Roman" w:eastAsia="Times New Roman" w:hAnsi="Times New Roman" w:cs="Times New Roman"/>
+          <w:sz w:val="24"/>
+          <w:szCs w:val="24"/>
+          <w:lang w:val="es-ES"/>
+        </w:rPr>
+        <w:t>: Relación con el instructor.</w:t>
+      </w:r>
+    </w:p>
+    <w:p>
+      <w:pPr>
+        <w:numPr>
+          <w:ilvl w:val="0"/>
+          <w:numId w:val="2"/>
+        </w:numPr>
+        <w:spacing w:before="100" w:beforeAutospacing="1" w:after="100" w:afterAutospacing="1" w:line="240" w:lineRule="auto"/>
+        <w:rPr>
+          <w:rFonts w:ascii="Times New Roman" w:eastAsia="Times New Roman" w:hAnsi="Times New Roman" w:cs="Times New Roman"/>
+          <w:color w:val="4472C4" w:themeColor="accent1"/>
+          <w:sz w:val="24"/>
+          <w:szCs w:val="24"/>
+          <w:lang w:val="es-ES"/>
+        </w:rPr>
+      </w:pPr>
+      <w:r>
+        <w:rPr>
+          <w:rFonts w:ascii="Courier New" w:eastAsia="Times New Roman" w:hAnsi="Courier New" w:cs="Courier New"/>
+          <w:color w:val="4472C4" w:themeColor="accent1"/>
           <w:sz w:val="20"/>
           <w:szCs w:val="20"/>
           <w:lang w:val="es-ES"/>
@@ -2373,6 +2413,7 @@
       <w:r>
         <w:rPr>
           <w:rFonts w:ascii="Times New Roman" w:eastAsia="Times New Roman" w:hAnsi="Times New Roman" w:cs="Times New Roman"/>
+          <w:color w:val="4472C4" w:themeColor="accent1"/>
           <w:sz w:val="24"/>
           <w:szCs w:val="24"/>
           <w:lang w:val="es-ES"/>
@@ -2384,6 +2425,16 @@
       <w:pPr>
         <w:spacing w:before="100" w:beforeAutospacing="1" w:after="100" w:afterAutospacing="1" w:line="240" w:lineRule="auto"/>
         <w:outlineLvl w:val="2"/>
+        <w:rPr>
+          <w:rFonts w:ascii="Times New Roman" w:eastAsia="Times New Roman" w:hAnsi="Times New Roman" w:cs="Times New Roman"/>
+          <w:b/>
+          <w:bCs/>
+          <w:color w:val="4472C4" w:themeColor="accent1"/>
+          <w:sz w:val="27"/>
+          <w:szCs w:val="27"/>
+        </w:rPr>
+      </w:pPr>
+      <w:r>
         <w:rPr>
           <w:rFonts w:ascii="Times New Roman" w:eastAsia="Times New Roman" w:hAnsi="Times New Roman" w:cs="Times New Roman"/>
           <w:b/>
@@ -2391,18 +2442,1019 @@
           <w:sz w:val="27"/>
           <w:szCs w:val="27"/>
         </w:rPr>
-      </w:pPr>
-      <w:r>
+        <w:t>9</w:t>
+      </w:r>
+      <w:r>
+        <w:rPr>
+          <w:rFonts w:ascii="Times New Roman" w:eastAsia="Times New Roman" w:hAnsi="Times New Roman" w:cs="Times New Roman"/>
+          <w:b/>
+          <w:bCs/>
+          <w:color w:val="4472C4" w:themeColor="accent1"/>
+          <w:sz w:val="27"/>
+          <w:szCs w:val="27"/>
+        </w:rPr>
+        <w:t xml:space="preserve">. </w:t>
+      </w:r>
+      <w:proofErr w:type="spellStart"/>
+      <w:r>
+        <w:rPr>
+          <w:rFonts w:ascii="Times New Roman" w:eastAsia="Times New Roman" w:hAnsi="Times New Roman" w:cs="Times New Roman"/>
+          <w:b/>
+          <w:bCs/>
+          <w:color w:val="4472C4" w:themeColor="accent1"/>
+          <w:sz w:val="27"/>
+          <w:szCs w:val="27"/>
+        </w:rPr>
+        <w:t>Notificaciones</w:t>
+      </w:r>
+      <w:proofErr w:type="spellEnd"/>
+      <w:r>
+        <w:rPr>
+          <w:rFonts w:ascii="Times New Roman" w:eastAsia="Times New Roman" w:hAnsi="Times New Roman" w:cs="Times New Roman"/>
+          <w:b/>
+          <w:bCs/>
+          <w:color w:val="4472C4" w:themeColor="accent1"/>
+          <w:sz w:val="27"/>
+          <w:szCs w:val="27"/>
+        </w:rPr>
+        <w:t>:</w:t>
+      </w:r>
+    </w:p>
+    <w:p>
+      <w:pPr>
+        <w:numPr>
+          <w:ilvl w:val="0"/>
+          <w:numId w:val="3"/>
+        </w:numPr>
+        <w:spacing w:before="100" w:beforeAutospacing="1" w:after="100" w:afterAutospacing="1" w:line="240" w:lineRule="auto"/>
+        <w:rPr>
+          <w:rFonts w:ascii="Times New Roman" w:eastAsia="Times New Roman" w:hAnsi="Times New Roman" w:cs="Times New Roman"/>
+          <w:color w:val="4472C4" w:themeColor="accent1"/>
+          <w:sz w:val="24"/>
+          <w:szCs w:val="24"/>
+          <w:lang w:val="es-ES"/>
+        </w:rPr>
+      </w:pPr>
+      <w:r>
+        <w:rPr>
+          <w:rFonts w:ascii="Courier New" w:eastAsia="Times New Roman" w:hAnsi="Courier New" w:cs="Courier New"/>
+          <w:color w:val="4472C4" w:themeColor="accent1"/>
+          <w:sz w:val="20"/>
+          <w:szCs w:val="20"/>
+          <w:lang w:val="es-ES"/>
+        </w:rPr>
+        <w:t>id</w:t>
+      </w:r>
+      <w:r>
+        <w:rPr>
+          <w:rFonts w:ascii="Times New Roman" w:eastAsia="Times New Roman" w:hAnsi="Times New Roman" w:cs="Times New Roman"/>
+          <w:color w:val="4472C4" w:themeColor="accent1"/>
+          <w:sz w:val="24"/>
+          <w:szCs w:val="24"/>
+          <w:lang w:val="es-ES"/>
+        </w:rPr>
+        <w:t>: ID de la notificación.</w:t>
+      </w:r>
+    </w:p>
+    <w:p>
+      <w:pPr>
+        <w:numPr>
+          <w:ilvl w:val="0"/>
+          <w:numId w:val="3"/>
+        </w:numPr>
+        <w:spacing w:before="100" w:beforeAutospacing="1" w:after="100" w:afterAutospacing="1" w:line="240" w:lineRule="auto"/>
+        <w:rPr>
+          <w:rFonts w:ascii="Times New Roman" w:eastAsia="Times New Roman" w:hAnsi="Times New Roman" w:cs="Times New Roman"/>
+          <w:color w:val="4472C4" w:themeColor="accent1"/>
+          <w:sz w:val="24"/>
+          <w:szCs w:val="24"/>
+          <w:lang w:val="es-ES"/>
+        </w:rPr>
+      </w:pPr>
+      <w:r>
+        <w:rPr>
+          <w:rFonts w:ascii="Courier New" w:eastAsia="Times New Roman" w:hAnsi="Courier New" w:cs="Courier New"/>
+          <w:color w:val="4472C4" w:themeColor="accent1"/>
+          <w:sz w:val="20"/>
+          <w:szCs w:val="20"/>
+          <w:lang w:val="es-ES"/>
+        </w:rPr>
+        <w:t>alumno_id</w:t>
+      </w:r>
+      <w:r>
+        <w:rPr>
+          <w:rFonts w:ascii="Times New Roman" w:eastAsia="Times New Roman" w:hAnsi="Times New Roman" w:cs="Times New Roman"/>
+          <w:color w:val="4472C4" w:themeColor="accent1"/>
+          <w:sz w:val="24"/>
+          <w:szCs w:val="24"/>
+          <w:lang w:val="es-ES"/>
+        </w:rPr>
+        <w:t>: Relación con el alumno.</w:t>
+      </w:r>
+    </w:p>
+    <w:p>
+      <w:pPr>
+        <w:numPr>
+          <w:ilvl w:val="0"/>
+          <w:numId w:val="3"/>
+        </w:numPr>
+        <w:spacing w:before="100" w:beforeAutospacing="1" w:after="100" w:afterAutospacing="1" w:line="240" w:lineRule="auto"/>
+        <w:rPr>
+          <w:rFonts w:ascii="Times New Roman" w:eastAsia="Times New Roman" w:hAnsi="Times New Roman" w:cs="Times New Roman"/>
+          <w:color w:val="4472C4" w:themeColor="accent1"/>
+          <w:sz w:val="24"/>
+          <w:szCs w:val="24"/>
+          <w:lang w:val="es-ES"/>
+        </w:rPr>
+      </w:pPr>
+      <w:r>
+        <w:rPr>
+          <w:rFonts w:ascii="Courier New" w:eastAsia="Times New Roman" w:hAnsi="Courier New" w:cs="Courier New"/>
+          <w:color w:val="4472C4" w:themeColor="accent1"/>
+          <w:sz w:val="20"/>
+          <w:szCs w:val="20"/>
+          <w:lang w:val="es-ES"/>
+        </w:rPr>
+        <w:t>instructor_id</w:t>
+      </w:r>
+      <w:r>
+        <w:rPr>
+          <w:rFonts w:ascii="Times New Roman" w:eastAsia="Times New Roman" w:hAnsi="Times New Roman" w:cs="Times New Roman"/>
+          <w:color w:val="4472C4" w:themeColor="accent1"/>
+          <w:sz w:val="24"/>
+          <w:szCs w:val="24"/>
+          <w:lang w:val="es-ES"/>
+        </w:rPr>
+        <w:t>: Relación con el instructor.</w:t>
+      </w:r>
+    </w:p>
+    <w:p>
+      <w:pPr>
+        <w:numPr>
+          <w:ilvl w:val="0"/>
+          <w:numId w:val="3"/>
+        </w:numPr>
+        <w:spacing w:before="100" w:beforeAutospacing="1" w:after="100" w:afterAutospacing="1" w:line="240" w:lineRule="auto"/>
+        <w:rPr>
+          <w:rFonts w:ascii="Times New Roman" w:eastAsia="Times New Roman" w:hAnsi="Times New Roman" w:cs="Times New Roman"/>
+          <w:color w:val="4472C4" w:themeColor="accent1"/>
+          <w:sz w:val="24"/>
+          <w:szCs w:val="24"/>
+          <w:lang w:val="es-ES"/>
+        </w:rPr>
+      </w:pPr>
+      <w:r>
+        <w:rPr>
+          <w:rFonts w:ascii="Courier New" w:eastAsia="Times New Roman" w:hAnsi="Courier New" w:cs="Courier New"/>
+          <w:color w:val="4472C4" w:themeColor="accent1"/>
+          <w:sz w:val="20"/>
+          <w:szCs w:val="20"/>
+          <w:lang w:val="es-ES"/>
+        </w:rPr>
+        <w:t>tipo</w:t>
+      </w:r>
+      <w:r>
+        <w:rPr>
+          <w:rFonts w:ascii="Times New Roman" w:eastAsia="Times New Roman" w:hAnsi="Times New Roman" w:cs="Times New Roman"/>
+          <w:color w:val="4472C4" w:themeColor="accent1"/>
+          <w:sz w:val="24"/>
+          <w:szCs w:val="24"/>
+          <w:lang w:val="es-ES"/>
+        </w:rPr>
+        <w:t>: Tipo de notificación (por ejemplo, clase programada, recordatorio).</w:t>
+      </w:r>
+    </w:p>
+    <w:p>
+      <w:pPr>
+        <w:numPr>
+          <w:ilvl w:val="0"/>
+          <w:numId w:val="3"/>
+        </w:numPr>
+        <w:spacing w:before="100" w:beforeAutospacing="1" w:after="100" w:afterAutospacing="1" w:line="240" w:lineRule="auto"/>
+        <w:rPr>
+          <w:rFonts w:ascii="Times New Roman" w:eastAsia="Times New Roman" w:hAnsi="Times New Roman" w:cs="Times New Roman"/>
+          <w:color w:val="4472C4" w:themeColor="accent1"/>
+          <w:sz w:val="24"/>
+          <w:szCs w:val="24"/>
+          <w:lang w:val="es-ES"/>
+        </w:rPr>
+      </w:pPr>
+      <w:r>
+        <w:rPr>
+          <w:rFonts w:ascii="Courier New" w:eastAsia="Times New Roman" w:hAnsi="Courier New" w:cs="Courier New"/>
+          <w:color w:val="4472C4" w:themeColor="accent1"/>
+          <w:sz w:val="20"/>
+          <w:szCs w:val="20"/>
+          <w:lang w:val="es-ES"/>
+        </w:rPr>
+        <w:t>mensaje</w:t>
+      </w:r>
+      <w:r>
+        <w:rPr>
+          <w:rFonts w:ascii="Times New Roman" w:eastAsia="Times New Roman" w:hAnsi="Times New Roman" w:cs="Times New Roman"/>
+          <w:color w:val="4472C4" w:themeColor="accent1"/>
+          <w:sz w:val="24"/>
+          <w:szCs w:val="24"/>
+          <w:lang w:val="es-ES"/>
+        </w:rPr>
+        <w:t>: Mensaje del correo o notificación.</w:t>
+      </w:r>
+    </w:p>
+    <w:p>
+      <w:pPr>
+        <w:numPr>
+          <w:ilvl w:val="0"/>
+          <w:numId w:val="3"/>
+        </w:numPr>
+        <w:spacing w:before="100" w:beforeAutospacing="1" w:after="100" w:afterAutospacing="1" w:line="240" w:lineRule="auto"/>
+        <w:rPr>
+          <w:rFonts w:ascii="Times New Roman" w:eastAsia="Times New Roman" w:hAnsi="Times New Roman" w:cs="Times New Roman"/>
+          <w:color w:val="4472C4" w:themeColor="accent1"/>
+          <w:sz w:val="24"/>
+          <w:szCs w:val="24"/>
+          <w:lang w:val="es-ES"/>
+        </w:rPr>
+      </w:pPr>
+      <w:r>
+        <w:rPr>
+          <w:rFonts w:ascii="Courier New" w:eastAsia="Times New Roman" w:hAnsi="Courier New" w:cs="Courier New"/>
+          <w:color w:val="4472C4" w:themeColor="accent1"/>
+          <w:sz w:val="20"/>
+          <w:szCs w:val="20"/>
+          <w:lang w:val="es-ES"/>
+        </w:rPr>
+        <w:t>enviado</w:t>
+      </w:r>
+      <w:r>
+        <w:rPr>
+          <w:rFonts w:ascii="Times New Roman" w:eastAsia="Times New Roman" w:hAnsi="Times New Roman" w:cs="Times New Roman"/>
+          <w:color w:val="4472C4" w:themeColor="accent1"/>
+          <w:sz w:val="24"/>
+          <w:szCs w:val="24"/>
+          <w:lang w:val="es-ES"/>
+        </w:rPr>
+        <w:t>: Booleano para indicar si la notificación ha sido enviada.</w:t>
+      </w:r>
+    </w:p>
+    <w:p>
+      <w:pPr>
+        <w:spacing w:before="100" w:beforeAutospacing="1" w:after="100" w:afterAutospacing="1" w:line="240" w:lineRule="auto"/>
+        <w:outlineLvl w:val="2"/>
+        <w:rPr>
+          <w:rFonts w:ascii="Times New Roman" w:eastAsia="Times New Roman" w:hAnsi="Times New Roman" w:cs="Times New Roman"/>
+          <w:b/>
+          <w:bCs/>
+          <w:color w:val="44546A" w:themeColor="text2"/>
+          <w:sz w:val="27"/>
+          <w:szCs w:val="27"/>
+        </w:rPr>
+      </w:pPr>
+      <w:r>
+        <w:rPr>
+          <w:rFonts w:ascii="Times New Roman" w:eastAsia="Times New Roman" w:hAnsi="Times New Roman" w:cs="Times New Roman"/>
+          <w:b/>
+          <w:bCs/>
+          <w:color w:val="44546A" w:themeColor="text2"/>
+          <w:sz w:val="27"/>
+          <w:szCs w:val="27"/>
+        </w:rPr>
+        <w:lastRenderedPageBreak/>
+        <w:t xml:space="preserve">10. </w:t>
+      </w:r>
+      <w:proofErr w:type="spellStart"/>
+      <w:r>
+        <w:rPr>
+          <w:rFonts w:ascii="Times New Roman" w:eastAsia="Times New Roman" w:hAnsi="Times New Roman" w:cs="Times New Roman"/>
+          <w:b/>
+          <w:bCs/>
+          <w:color w:val="44546A" w:themeColor="text2"/>
+          <w:sz w:val="27"/>
+          <w:szCs w:val="27"/>
+        </w:rPr>
+        <w:t>Políticas</w:t>
+      </w:r>
+      <w:proofErr w:type="spellEnd"/>
+      <w:r>
+        <w:rPr>
+          <w:rFonts w:ascii="Times New Roman" w:eastAsia="Times New Roman" w:hAnsi="Times New Roman" w:cs="Times New Roman"/>
+          <w:b/>
+          <w:bCs/>
+          <w:color w:val="44546A" w:themeColor="text2"/>
+          <w:sz w:val="27"/>
+          <w:szCs w:val="27"/>
+        </w:rPr>
+        <w:t xml:space="preserve"> de </w:t>
+      </w:r>
+      <w:proofErr w:type="spellStart"/>
+      <w:r>
+        <w:rPr>
+          <w:rFonts w:ascii="Times New Roman" w:eastAsia="Times New Roman" w:hAnsi="Times New Roman" w:cs="Times New Roman"/>
+          <w:b/>
+          <w:bCs/>
+          <w:color w:val="44546A" w:themeColor="text2"/>
+          <w:sz w:val="27"/>
+          <w:szCs w:val="27"/>
+        </w:rPr>
+        <w:t>Cancelación</w:t>
+      </w:r>
+      <w:proofErr w:type="spellEnd"/>
+      <w:r>
+        <w:rPr>
+          <w:rFonts w:ascii="Times New Roman" w:eastAsia="Times New Roman" w:hAnsi="Times New Roman" w:cs="Times New Roman"/>
+          <w:b/>
+          <w:bCs/>
+          <w:color w:val="44546A" w:themeColor="text2"/>
+          <w:sz w:val="27"/>
+          <w:szCs w:val="27"/>
+        </w:rPr>
+        <w:t>:</w:t>
+      </w:r>
+    </w:p>
+    <w:p>
+      <w:pPr>
+        <w:numPr>
+          <w:ilvl w:val="0"/>
+          <w:numId w:val="4"/>
+        </w:numPr>
+        <w:spacing w:before="100" w:beforeAutospacing="1" w:after="100" w:afterAutospacing="1" w:line="240" w:lineRule="auto"/>
+        <w:rPr>
+          <w:rFonts w:ascii="Times New Roman" w:eastAsia="Times New Roman" w:hAnsi="Times New Roman" w:cs="Times New Roman"/>
+          <w:color w:val="44546A" w:themeColor="text2"/>
+          <w:sz w:val="24"/>
+          <w:szCs w:val="24"/>
+          <w:lang w:val="es-ES"/>
+        </w:rPr>
+      </w:pPr>
+      <w:r>
+        <w:rPr>
+          <w:rFonts w:ascii="Courier New" w:eastAsia="Times New Roman" w:hAnsi="Courier New" w:cs="Courier New"/>
+          <w:color w:val="44546A" w:themeColor="text2"/>
+          <w:sz w:val="20"/>
+          <w:szCs w:val="20"/>
+          <w:lang w:val="es-ES"/>
+        </w:rPr>
+        <w:t>id</w:t>
+      </w:r>
+      <w:r>
+        <w:rPr>
+          <w:rFonts w:ascii="Times New Roman" w:eastAsia="Times New Roman" w:hAnsi="Times New Roman" w:cs="Times New Roman"/>
+          <w:color w:val="44546A" w:themeColor="text2"/>
+          <w:sz w:val="24"/>
+          <w:szCs w:val="24"/>
+          <w:lang w:val="es-ES"/>
+        </w:rPr>
+        <w:t>: ID de la política.</w:t>
+      </w:r>
+    </w:p>
+    <w:p>
+      <w:pPr>
+        <w:numPr>
+          <w:ilvl w:val="0"/>
+          <w:numId w:val="4"/>
+        </w:numPr>
+        <w:spacing w:before="100" w:beforeAutospacing="1" w:after="100" w:afterAutospacing="1" w:line="240" w:lineRule="auto"/>
+        <w:rPr>
+          <w:rFonts w:ascii="Times New Roman" w:eastAsia="Times New Roman" w:hAnsi="Times New Roman" w:cs="Times New Roman"/>
+          <w:color w:val="44546A" w:themeColor="text2"/>
+          <w:sz w:val="24"/>
+          <w:szCs w:val="24"/>
+          <w:lang w:val="es-ES"/>
+        </w:rPr>
+      </w:pPr>
+      <w:r>
+        <w:rPr>
+          <w:rFonts w:ascii="Courier New" w:eastAsia="Times New Roman" w:hAnsi="Courier New" w:cs="Courier New"/>
+          <w:color w:val="44546A" w:themeColor="text2"/>
+          <w:sz w:val="20"/>
+          <w:szCs w:val="20"/>
+          <w:lang w:val="es-ES"/>
+        </w:rPr>
+        <w:t>descripcion</w:t>
+      </w:r>
+      <w:r>
+        <w:rPr>
+          <w:rFonts w:ascii="Times New Roman" w:eastAsia="Times New Roman" w:hAnsi="Times New Roman" w:cs="Times New Roman"/>
+          <w:color w:val="44546A" w:themeColor="text2"/>
+          <w:sz w:val="24"/>
+          <w:szCs w:val="24"/>
+          <w:lang w:val="es-ES"/>
+        </w:rPr>
+        <w:t>: Descripción de la política (por ejemplo, "Debe cancelar 24 horas antes de la clase").</w:t>
+      </w:r>
+    </w:p>
+    <w:p>
+      <w:pPr>
+        <w:numPr>
+          <w:ilvl w:val="0"/>
+          <w:numId w:val="4"/>
+        </w:numPr>
+        <w:spacing w:before="100" w:beforeAutospacing="1" w:after="100" w:afterAutospacing="1" w:line="240" w:lineRule="auto"/>
+        <w:rPr>
+          <w:rFonts w:ascii="Times New Roman" w:eastAsia="Times New Roman" w:hAnsi="Times New Roman" w:cs="Times New Roman"/>
+          <w:color w:val="44546A" w:themeColor="text2"/>
+          <w:sz w:val="24"/>
+          <w:szCs w:val="24"/>
+          <w:lang w:val="es-ES"/>
+        </w:rPr>
+      </w:pPr>
+      <w:r>
+        <w:rPr>
+          <w:rFonts w:ascii="Courier New" w:eastAsia="Times New Roman" w:hAnsi="Courier New" w:cs="Courier New"/>
+          <w:color w:val="44546A" w:themeColor="text2"/>
+          <w:sz w:val="20"/>
+          <w:szCs w:val="20"/>
+          <w:lang w:val="es-ES"/>
+        </w:rPr>
+        <w:t>multa</w:t>
+      </w:r>
+      <w:r>
+        <w:rPr>
+          <w:rFonts w:ascii="Times New Roman" w:eastAsia="Times New Roman" w:hAnsi="Times New Roman" w:cs="Times New Roman"/>
+          <w:color w:val="44546A" w:themeColor="text2"/>
+          <w:sz w:val="24"/>
+          <w:szCs w:val="24"/>
+          <w:lang w:val="es-ES"/>
+        </w:rPr>
+        <w:t>: Monto de la multa en caso de incumplimiento.</w:t>
+      </w:r>
+    </w:p>
+    <w:p>
+      <w:pPr>
+        <w:spacing w:before="100" w:beforeAutospacing="1" w:after="100" w:afterAutospacing="1" w:line="240" w:lineRule="auto"/>
+        <w:outlineLvl w:val="2"/>
+        <w:rPr>
+          <w:rFonts w:ascii="Times New Roman" w:eastAsia="Times New Roman" w:hAnsi="Times New Roman" w:cs="Times New Roman"/>
+          <w:b/>
+          <w:bCs/>
+          <w:color w:val="44546A" w:themeColor="text2"/>
+          <w:sz w:val="27"/>
+          <w:szCs w:val="27"/>
+        </w:rPr>
+      </w:pPr>
+      <w:r>
+        <w:rPr>
+          <w:rFonts w:ascii="Times New Roman" w:eastAsia="Times New Roman" w:hAnsi="Times New Roman" w:cs="Times New Roman"/>
+          <w:b/>
+          <w:bCs/>
+          <w:color w:val="44546A" w:themeColor="text2"/>
+          <w:sz w:val="27"/>
+          <w:szCs w:val="27"/>
+        </w:rPr>
+        <w:t xml:space="preserve">11. </w:t>
+      </w:r>
+      <w:proofErr w:type="spellStart"/>
+      <w:r>
+        <w:rPr>
+          <w:rFonts w:ascii="Times New Roman" w:eastAsia="Times New Roman" w:hAnsi="Times New Roman" w:cs="Times New Roman"/>
+          <w:b/>
+          <w:bCs/>
+          <w:color w:val="44546A" w:themeColor="text2"/>
+          <w:sz w:val="27"/>
+          <w:szCs w:val="27"/>
+        </w:rPr>
+        <w:t>Festivos</w:t>
+      </w:r>
+      <w:proofErr w:type="spellEnd"/>
+      <w:r>
+        <w:rPr>
+          <w:rFonts w:ascii="Times New Roman" w:eastAsia="Times New Roman" w:hAnsi="Times New Roman" w:cs="Times New Roman"/>
+          <w:b/>
+          <w:bCs/>
+          <w:color w:val="44546A" w:themeColor="text2"/>
+          <w:sz w:val="27"/>
+          <w:szCs w:val="27"/>
+        </w:rPr>
+        <w:t>:</w:t>
+      </w:r>
+    </w:p>
+    <w:p>
+      <w:pPr>
+        <w:numPr>
+          <w:ilvl w:val="0"/>
+          <w:numId w:val="5"/>
+        </w:numPr>
+        <w:spacing w:before="100" w:beforeAutospacing="1" w:after="100" w:afterAutospacing="1" w:line="240" w:lineRule="auto"/>
+        <w:rPr>
+          <w:rFonts w:ascii="Times New Roman" w:eastAsia="Times New Roman" w:hAnsi="Times New Roman" w:cs="Times New Roman"/>
+          <w:color w:val="44546A" w:themeColor="text2"/>
+          <w:sz w:val="24"/>
+          <w:szCs w:val="24"/>
+        </w:rPr>
+      </w:pPr>
+      <w:r>
+        <w:rPr>
+          <w:rFonts w:ascii="Courier New" w:eastAsia="Times New Roman" w:hAnsi="Courier New" w:cs="Courier New"/>
+          <w:color w:val="44546A" w:themeColor="text2"/>
+          <w:sz w:val="20"/>
+          <w:szCs w:val="20"/>
+        </w:rPr>
+        <w:t>id</w:t>
+      </w:r>
+      <w:r>
+        <w:rPr>
+          <w:rFonts w:ascii="Times New Roman" w:eastAsia="Times New Roman" w:hAnsi="Times New Roman" w:cs="Times New Roman"/>
+          <w:color w:val="44546A" w:themeColor="text2"/>
+          <w:sz w:val="24"/>
+          <w:szCs w:val="24"/>
+        </w:rPr>
+        <w:t xml:space="preserve">: ID del </w:t>
+      </w:r>
+      <w:proofErr w:type="spellStart"/>
+      <w:r>
+        <w:rPr>
+          <w:rFonts w:ascii="Times New Roman" w:eastAsia="Times New Roman" w:hAnsi="Times New Roman" w:cs="Times New Roman"/>
+          <w:color w:val="44546A" w:themeColor="text2"/>
+          <w:sz w:val="24"/>
+          <w:szCs w:val="24"/>
+        </w:rPr>
+        <w:t>festivo</w:t>
+      </w:r>
+      <w:proofErr w:type="spellEnd"/>
+      <w:r>
+        <w:rPr>
+          <w:rFonts w:ascii="Times New Roman" w:eastAsia="Times New Roman" w:hAnsi="Times New Roman" w:cs="Times New Roman"/>
+          <w:color w:val="44546A" w:themeColor="text2"/>
+          <w:sz w:val="24"/>
+          <w:szCs w:val="24"/>
+        </w:rPr>
+        <w:t>.</w:t>
+      </w:r>
+    </w:p>
+    <w:p>
+      <w:pPr>
+        <w:numPr>
+          <w:ilvl w:val="0"/>
+          <w:numId w:val="5"/>
+        </w:numPr>
+        <w:spacing w:before="100" w:beforeAutospacing="1" w:after="100" w:afterAutospacing="1" w:line="240" w:lineRule="auto"/>
+        <w:rPr>
+          <w:rFonts w:ascii="Times New Roman" w:eastAsia="Times New Roman" w:hAnsi="Times New Roman" w:cs="Times New Roman"/>
+          <w:color w:val="44546A" w:themeColor="text2"/>
+          <w:sz w:val="24"/>
+          <w:szCs w:val="24"/>
+        </w:rPr>
+      </w:pPr>
+      <w:proofErr w:type="spellStart"/>
+      <w:r>
+        <w:rPr>
+          <w:rFonts w:ascii="Courier New" w:eastAsia="Times New Roman" w:hAnsi="Courier New" w:cs="Courier New"/>
+          <w:color w:val="44546A" w:themeColor="text2"/>
+          <w:sz w:val="20"/>
+          <w:szCs w:val="20"/>
+        </w:rPr>
+        <w:t>fecha</w:t>
+      </w:r>
+      <w:proofErr w:type="spellEnd"/>
+      <w:r>
+        <w:rPr>
+          <w:rFonts w:ascii="Times New Roman" w:eastAsia="Times New Roman" w:hAnsi="Times New Roman" w:cs="Times New Roman"/>
+          <w:color w:val="44546A" w:themeColor="text2"/>
+          <w:sz w:val="24"/>
+          <w:szCs w:val="24"/>
+        </w:rPr>
+        <w:t xml:space="preserve">: </w:t>
+      </w:r>
+      <w:proofErr w:type="spellStart"/>
+      <w:r>
+        <w:rPr>
+          <w:rFonts w:ascii="Times New Roman" w:eastAsia="Times New Roman" w:hAnsi="Times New Roman" w:cs="Times New Roman"/>
+          <w:color w:val="44546A" w:themeColor="text2"/>
+          <w:sz w:val="24"/>
+          <w:szCs w:val="24"/>
+        </w:rPr>
+        <w:t>Fecha</w:t>
+      </w:r>
+      <w:proofErr w:type="spellEnd"/>
+      <w:r>
+        <w:rPr>
+          <w:rFonts w:ascii="Times New Roman" w:eastAsia="Times New Roman" w:hAnsi="Times New Roman" w:cs="Times New Roman"/>
+          <w:color w:val="44546A" w:themeColor="text2"/>
+          <w:sz w:val="24"/>
+          <w:szCs w:val="24"/>
+        </w:rPr>
+        <w:t xml:space="preserve"> del </w:t>
+      </w:r>
+      <w:proofErr w:type="spellStart"/>
+      <w:r>
+        <w:rPr>
+          <w:rFonts w:ascii="Times New Roman" w:eastAsia="Times New Roman" w:hAnsi="Times New Roman" w:cs="Times New Roman"/>
+          <w:color w:val="44546A" w:themeColor="text2"/>
+          <w:sz w:val="24"/>
+          <w:szCs w:val="24"/>
+        </w:rPr>
+        <w:t>festivo</w:t>
+      </w:r>
+      <w:proofErr w:type="spellEnd"/>
+      <w:r>
+        <w:rPr>
+          <w:rFonts w:ascii="Times New Roman" w:eastAsia="Times New Roman" w:hAnsi="Times New Roman" w:cs="Times New Roman"/>
+          <w:color w:val="44546A" w:themeColor="text2"/>
+          <w:sz w:val="24"/>
+          <w:szCs w:val="24"/>
+        </w:rPr>
+        <w:t>.</w:t>
+      </w:r>
+    </w:p>
+    <w:p>
+      <w:pPr>
+        <w:numPr>
+          <w:ilvl w:val="0"/>
+          <w:numId w:val="5"/>
+        </w:numPr>
+        <w:spacing w:before="100" w:beforeAutospacing="1" w:after="100" w:afterAutospacing="1" w:line="240" w:lineRule="auto"/>
+        <w:rPr>
+          <w:rFonts w:ascii="Times New Roman" w:eastAsia="Times New Roman" w:hAnsi="Times New Roman" w:cs="Times New Roman"/>
+          <w:color w:val="44546A" w:themeColor="text2"/>
+          <w:sz w:val="24"/>
+          <w:szCs w:val="24"/>
+          <w:lang w:val="es-ES"/>
+        </w:rPr>
+      </w:pPr>
+      <w:r>
+        <w:rPr>
+          <w:rFonts w:ascii="Courier New" w:eastAsia="Times New Roman" w:hAnsi="Courier New" w:cs="Courier New"/>
+          <w:color w:val="44546A" w:themeColor="text2"/>
+          <w:sz w:val="20"/>
+          <w:szCs w:val="20"/>
+          <w:lang w:val="es-ES"/>
+        </w:rPr>
+        <w:t>instructor_id</w:t>
+      </w:r>
+      <w:r>
+        <w:rPr>
+          <w:rFonts w:ascii="Times New Roman" w:eastAsia="Times New Roman" w:hAnsi="Times New Roman" w:cs="Times New Roman"/>
+          <w:color w:val="44546A" w:themeColor="text2"/>
+          <w:sz w:val="24"/>
+          <w:szCs w:val="24"/>
+          <w:lang w:val="es-ES"/>
+        </w:rPr>
+        <w:t>: Relación con el instructor (si aplica una restricción particular).</w:t>
+      </w:r>
+    </w:p>
+    <w:p>
+      <w:pPr>
+        <w:numPr>
+          <w:ilvl w:val="0"/>
+          <w:numId w:val="5"/>
+        </w:numPr>
+        <w:spacing w:before="100" w:beforeAutospacing="1" w:after="100" w:afterAutospacing="1" w:line="240" w:lineRule="auto"/>
+        <w:rPr>
+          <w:rFonts w:ascii="Times New Roman" w:eastAsia="Times New Roman" w:hAnsi="Times New Roman" w:cs="Times New Roman"/>
+          <w:color w:val="44546A" w:themeColor="text2"/>
+          <w:sz w:val="24"/>
+          <w:szCs w:val="24"/>
+          <w:lang w:val="es-ES"/>
+        </w:rPr>
+      </w:pPr>
+      <w:r>
+        <w:rPr>
+          <w:rFonts w:ascii="Courier New" w:eastAsia="Times New Roman" w:hAnsi="Courier New" w:cs="Courier New"/>
+          <w:color w:val="44546A" w:themeColor="text2"/>
+          <w:sz w:val="20"/>
+          <w:szCs w:val="20"/>
+          <w:lang w:val="es-ES"/>
+        </w:rPr>
+        <w:t>habilitado</w:t>
+      </w:r>
+      <w:r>
+        <w:rPr>
+          <w:rFonts w:ascii="Times New Roman" w:eastAsia="Times New Roman" w:hAnsi="Times New Roman" w:cs="Times New Roman"/>
+          <w:color w:val="44546A" w:themeColor="text2"/>
+          <w:sz w:val="24"/>
+          <w:szCs w:val="24"/>
+          <w:lang w:val="es-ES"/>
+        </w:rPr>
+        <w:t>: Booleano para indicar si el instructor está disponible o no en festivo.</w:t>
+      </w:r>
+    </w:p>
+    <w:p>
+      <w:pPr>
+        <w:spacing w:before="100" w:beforeAutospacing="1" w:after="100" w:afterAutospacing="1" w:line="240" w:lineRule="auto"/>
+        <w:outlineLvl w:val="2"/>
+        <w:rPr>
+          <w:rFonts w:ascii="Times New Roman" w:eastAsia="Times New Roman" w:hAnsi="Times New Roman" w:cs="Times New Roman"/>
+          <w:b/>
+          <w:bCs/>
+          <w:color w:val="44546A" w:themeColor="text2"/>
+          <w:sz w:val="27"/>
+          <w:szCs w:val="27"/>
+          <w:lang w:val="es-ES"/>
+        </w:rPr>
+      </w:pPr>
+      <w:r>
+        <w:rPr>
+          <w:rFonts w:ascii="Times New Roman" w:eastAsia="Times New Roman" w:hAnsi="Times New Roman" w:cs="Times New Roman"/>
+          <w:b/>
+          <w:bCs/>
+          <w:color w:val="44546A" w:themeColor="text2"/>
+          <w:sz w:val="27"/>
+          <w:szCs w:val="27"/>
+          <w:lang w:val="es-ES"/>
+        </w:rPr>
+        <w:t>12. Programaciones (relación entre alumnos, instructores y horarios):</w:t>
+      </w:r>
+    </w:p>
+    <w:p>
+      <w:pPr>
+        <w:numPr>
+          <w:ilvl w:val="0"/>
+          <w:numId w:val="6"/>
+        </w:numPr>
+        <w:spacing w:before="100" w:beforeAutospacing="1" w:after="100" w:afterAutospacing="1" w:line="240" w:lineRule="auto"/>
+        <w:rPr>
+          <w:rFonts w:ascii="Times New Roman" w:eastAsia="Times New Roman" w:hAnsi="Times New Roman" w:cs="Times New Roman"/>
+          <w:color w:val="44546A" w:themeColor="text2"/>
+          <w:sz w:val="24"/>
+          <w:szCs w:val="24"/>
+          <w:lang w:val="es-ES"/>
+        </w:rPr>
+      </w:pPr>
+      <w:r>
+        <w:rPr>
+          <w:rFonts w:ascii="Courier New" w:eastAsia="Times New Roman" w:hAnsi="Courier New" w:cs="Courier New"/>
+          <w:color w:val="44546A" w:themeColor="text2"/>
+          <w:sz w:val="20"/>
+          <w:szCs w:val="20"/>
+          <w:lang w:val="es-ES"/>
+        </w:rPr>
+        <w:t>id</w:t>
+      </w:r>
+      <w:r>
+        <w:rPr>
+          <w:rFonts w:ascii="Times New Roman" w:eastAsia="Times New Roman" w:hAnsi="Times New Roman" w:cs="Times New Roman"/>
+          <w:color w:val="44546A" w:themeColor="text2"/>
+          <w:sz w:val="24"/>
+          <w:szCs w:val="24"/>
+          <w:lang w:val="es-ES"/>
+        </w:rPr>
+        <w:t>: ID de la programación.</w:t>
+      </w:r>
+    </w:p>
+    <w:p>
+      <w:pPr>
+        <w:numPr>
+          <w:ilvl w:val="0"/>
+          <w:numId w:val="6"/>
+        </w:numPr>
+        <w:spacing w:before="100" w:beforeAutospacing="1" w:after="100" w:afterAutospacing="1" w:line="240" w:lineRule="auto"/>
+        <w:rPr>
+          <w:rFonts w:ascii="Times New Roman" w:eastAsia="Times New Roman" w:hAnsi="Times New Roman" w:cs="Times New Roman"/>
+          <w:color w:val="44546A" w:themeColor="text2"/>
+          <w:sz w:val="24"/>
+          <w:szCs w:val="24"/>
+          <w:lang w:val="es-ES"/>
+        </w:rPr>
+      </w:pPr>
+      <w:r>
+        <w:rPr>
+          <w:rFonts w:ascii="Courier New" w:eastAsia="Times New Roman" w:hAnsi="Courier New" w:cs="Courier New"/>
+          <w:color w:val="44546A" w:themeColor="text2"/>
+          <w:sz w:val="20"/>
+          <w:szCs w:val="20"/>
+          <w:lang w:val="es-ES"/>
+        </w:rPr>
+        <w:t>alumno_id</w:t>
+      </w:r>
+      <w:r>
+        <w:rPr>
+          <w:rFonts w:ascii="Times New Roman" w:eastAsia="Times New Roman" w:hAnsi="Times New Roman" w:cs="Times New Roman"/>
+          <w:color w:val="44546A" w:themeColor="text2"/>
+          <w:sz w:val="24"/>
+          <w:szCs w:val="24"/>
+          <w:lang w:val="es-ES"/>
+        </w:rPr>
+        <w:t>: Relación con el alumno.</w:t>
+      </w:r>
+    </w:p>
+    <w:p>
+      <w:pPr>
+        <w:numPr>
+          <w:ilvl w:val="0"/>
+          <w:numId w:val="6"/>
+        </w:numPr>
+        <w:spacing w:before="100" w:beforeAutospacing="1" w:after="100" w:afterAutospacing="1" w:line="240" w:lineRule="auto"/>
+        <w:rPr>
+          <w:rFonts w:ascii="Times New Roman" w:eastAsia="Times New Roman" w:hAnsi="Times New Roman" w:cs="Times New Roman"/>
+          <w:color w:val="44546A" w:themeColor="text2"/>
+          <w:sz w:val="24"/>
+          <w:szCs w:val="24"/>
+          <w:lang w:val="es-ES"/>
+        </w:rPr>
+      </w:pPr>
+      <w:r>
+        <w:rPr>
+          <w:rFonts w:ascii="Courier New" w:eastAsia="Times New Roman" w:hAnsi="Courier New" w:cs="Courier New"/>
+          <w:color w:val="44546A" w:themeColor="text2"/>
+          <w:sz w:val="20"/>
+          <w:szCs w:val="20"/>
+          <w:lang w:val="es-ES"/>
+        </w:rPr>
+        <w:t>instructor_id</w:t>
+      </w:r>
+      <w:r>
+        <w:rPr>
+          <w:rFonts w:ascii="Times New Roman" w:eastAsia="Times New Roman" w:hAnsi="Times New Roman" w:cs="Times New Roman"/>
+          <w:color w:val="44546A" w:themeColor="text2"/>
+          <w:sz w:val="24"/>
+          <w:szCs w:val="24"/>
+          <w:lang w:val="es-ES"/>
+        </w:rPr>
+        <w:t>: Relación con el instructor.</w:t>
+      </w:r>
+    </w:p>
+    <w:p>
+      <w:pPr>
+        <w:numPr>
+          <w:ilvl w:val="0"/>
+          <w:numId w:val="6"/>
+        </w:numPr>
+        <w:spacing w:before="100" w:beforeAutospacing="1" w:after="100" w:afterAutospacing="1" w:line="240" w:lineRule="auto"/>
+        <w:rPr>
+          <w:rFonts w:ascii="Times New Roman" w:eastAsia="Times New Roman" w:hAnsi="Times New Roman" w:cs="Times New Roman"/>
+          <w:color w:val="44546A" w:themeColor="text2"/>
+          <w:sz w:val="24"/>
+          <w:szCs w:val="24"/>
+          <w:lang w:val="es-ES"/>
+        </w:rPr>
+      </w:pPr>
+      <w:r>
+        <w:rPr>
+          <w:rFonts w:ascii="Courier New" w:eastAsia="Times New Roman" w:hAnsi="Courier New" w:cs="Courier New"/>
+          <w:color w:val="44546A" w:themeColor="text2"/>
+          <w:sz w:val="20"/>
+          <w:szCs w:val="20"/>
+          <w:lang w:val="es-ES"/>
+        </w:rPr>
+        <w:t>vehiculo_id</w:t>
+      </w:r>
+      <w:r>
+        <w:rPr>
+          <w:rFonts w:ascii="Times New Roman" w:eastAsia="Times New Roman" w:hAnsi="Times New Roman" w:cs="Times New Roman"/>
+          <w:color w:val="44546A" w:themeColor="text2"/>
+          <w:sz w:val="24"/>
+          <w:szCs w:val="24"/>
+          <w:lang w:val="es-ES"/>
+        </w:rPr>
+        <w:t>: Relación con el vehículo asignado.</w:t>
+      </w:r>
+    </w:p>
+    <w:p>
+      <w:pPr>
+        <w:numPr>
+          <w:ilvl w:val="0"/>
+          <w:numId w:val="6"/>
+        </w:numPr>
+        <w:spacing w:before="100" w:beforeAutospacing="1" w:after="100" w:afterAutospacing="1" w:line="240" w:lineRule="auto"/>
+        <w:rPr>
+          <w:rFonts w:ascii="Times New Roman" w:eastAsia="Times New Roman" w:hAnsi="Times New Roman" w:cs="Times New Roman"/>
+          <w:color w:val="44546A" w:themeColor="text2"/>
+          <w:sz w:val="24"/>
+          <w:szCs w:val="24"/>
+          <w:lang w:val="es-ES"/>
+        </w:rPr>
+      </w:pPr>
+      <w:r>
+        <w:rPr>
+          <w:rFonts w:ascii="Courier New" w:eastAsia="Times New Roman" w:hAnsi="Courier New" w:cs="Courier New"/>
+          <w:color w:val="44546A" w:themeColor="text2"/>
+          <w:sz w:val="20"/>
+          <w:szCs w:val="20"/>
+          <w:lang w:val="es-ES"/>
+        </w:rPr>
+        <w:t>curso_id</w:t>
+      </w:r>
+      <w:r>
+        <w:rPr>
+          <w:rFonts w:ascii="Times New Roman" w:eastAsia="Times New Roman" w:hAnsi="Times New Roman" w:cs="Times New Roman"/>
+          <w:color w:val="44546A" w:themeColor="text2"/>
+          <w:sz w:val="24"/>
+          <w:szCs w:val="24"/>
+          <w:lang w:val="es-ES"/>
+        </w:rPr>
+        <w:t>: Relación con el curso.</w:t>
+      </w:r>
+    </w:p>
+    <w:p>
+      <w:pPr>
+        <w:numPr>
+          <w:ilvl w:val="0"/>
+          <w:numId w:val="6"/>
+        </w:numPr>
+        <w:spacing w:before="100" w:beforeAutospacing="1" w:after="100" w:afterAutospacing="1" w:line="240" w:lineRule="auto"/>
+        <w:rPr>
+          <w:rFonts w:ascii="Times New Roman" w:eastAsia="Times New Roman" w:hAnsi="Times New Roman" w:cs="Times New Roman"/>
+          <w:color w:val="44546A" w:themeColor="text2"/>
+          <w:sz w:val="24"/>
+          <w:szCs w:val="24"/>
+          <w:lang w:val="es-ES"/>
+        </w:rPr>
+      </w:pPr>
+      <w:r>
+        <w:rPr>
+          <w:rFonts w:ascii="Courier New" w:eastAsia="Times New Roman" w:hAnsi="Courier New" w:cs="Courier New"/>
+          <w:color w:val="44546A" w:themeColor="text2"/>
+          <w:sz w:val="20"/>
+          <w:szCs w:val="20"/>
+          <w:lang w:val="es-ES"/>
+        </w:rPr>
+        <w:t>horario_id</w:t>
+      </w:r>
+      <w:r>
+        <w:rPr>
+          <w:rFonts w:ascii="Times New Roman" w:eastAsia="Times New Roman" w:hAnsi="Times New Roman" w:cs="Times New Roman"/>
+          <w:color w:val="44546A" w:themeColor="text2"/>
+          <w:sz w:val="24"/>
+          <w:szCs w:val="24"/>
+          <w:lang w:val="es-ES"/>
+        </w:rPr>
+        <w:t>: Relación con el horario seleccionado.</w:t>
+      </w:r>
+    </w:p>
+    <w:p>
+      <w:pPr>
+        <w:numPr>
+          <w:ilvl w:val="0"/>
+          <w:numId w:val="6"/>
+        </w:numPr>
+        <w:spacing w:before="100" w:beforeAutospacing="1" w:after="100" w:afterAutospacing="1" w:line="240" w:lineRule="auto"/>
+        <w:rPr>
+          <w:rFonts w:ascii="Times New Roman" w:eastAsia="Times New Roman" w:hAnsi="Times New Roman" w:cs="Times New Roman"/>
+          <w:color w:val="44546A" w:themeColor="text2"/>
+          <w:sz w:val="24"/>
+          <w:szCs w:val="24"/>
+          <w:lang w:val="es-ES"/>
+        </w:rPr>
+      </w:pPr>
+      <w:r>
+        <w:rPr>
+          <w:rFonts w:ascii="Courier New" w:eastAsia="Times New Roman" w:hAnsi="Courier New" w:cs="Courier New"/>
+          <w:color w:val="44546A" w:themeColor="text2"/>
+          <w:sz w:val="20"/>
+          <w:szCs w:val="20"/>
+          <w:lang w:val="es-ES"/>
+        </w:rPr>
+        <w:t>fecha_programacion</w:t>
+      </w:r>
+      <w:r>
+        <w:rPr>
+          <w:rFonts w:ascii="Times New Roman" w:eastAsia="Times New Roman" w:hAnsi="Times New Roman" w:cs="Times New Roman"/>
+          <w:color w:val="44546A" w:themeColor="text2"/>
+          <w:sz w:val="24"/>
+          <w:szCs w:val="24"/>
+          <w:lang w:val="es-ES"/>
+        </w:rPr>
+        <w:t>: Fecha en que se programó la clase.</w:t>
+      </w:r>
+    </w:p>
+    <w:p>
+      <w:pPr>
+        <w:numPr>
+          <w:ilvl w:val="0"/>
+          <w:numId w:val="6"/>
+        </w:numPr>
+        <w:spacing w:before="100" w:beforeAutospacing="1" w:after="100" w:afterAutospacing="1" w:line="240" w:lineRule="auto"/>
+        <w:rPr>
+          <w:rFonts w:ascii="Times New Roman" w:eastAsia="Times New Roman" w:hAnsi="Times New Roman" w:cs="Times New Roman"/>
+          <w:color w:val="44546A" w:themeColor="text2"/>
+          <w:sz w:val="24"/>
+          <w:szCs w:val="24"/>
+          <w:lang w:val="es-ES"/>
+        </w:rPr>
+      </w:pPr>
+      <w:r>
+        <w:rPr>
+          <w:rFonts w:ascii="Courier New" w:eastAsia="Times New Roman" w:hAnsi="Courier New" w:cs="Courier New"/>
+          <w:color w:val="44546A" w:themeColor="text2"/>
+          <w:sz w:val="20"/>
+          <w:szCs w:val="20"/>
+          <w:lang w:val="es-ES"/>
+        </w:rPr>
+        <w:t>estado</w:t>
+      </w:r>
+      <w:r>
+        <w:rPr>
+          <w:rFonts w:ascii="Times New Roman" w:eastAsia="Times New Roman" w:hAnsi="Times New Roman" w:cs="Times New Roman"/>
+          <w:color w:val="44546A" w:themeColor="text2"/>
+          <w:sz w:val="24"/>
+          <w:szCs w:val="24"/>
+          <w:lang w:val="es-ES"/>
+        </w:rPr>
+        <w:t>: Estado de la programación (pendiente, completada, cancelada).</w:t>
+      </w:r>
+    </w:p>
+    <w:p>
+      <w:pPr>
+        <w:spacing w:before="100" w:beforeAutospacing="1" w:after="100" w:afterAutospacing="1" w:line="240" w:lineRule="auto"/>
+        <w:outlineLvl w:val="2"/>
         <w:rPr>
           <w:rFonts w:ascii="Times New Roman" w:eastAsia="Times New Roman" w:hAnsi="Times New Roman" w:cs="Times New Roman"/>
           <w:b/>
           <w:bCs/>
           <w:sz w:val="27"/>
           <w:szCs w:val="27"/>
-        </w:rPr>
-        <w:t xml:space="preserve">9. </w:t>
-      </w:r>
-      <w:proofErr w:type="spellStart"/>
+          <w:lang w:val="es-ES"/>
+        </w:rPr>
+      </w:pPr>
       <w:r>
         <w:rPr>
           <w:rFonts w:ascii="Times New Roman" w:eastAsia="Times New Roman" w:hAnsi="Times New Roman" w:cs="Times New Roman"/>
@@ -2410,243 +3462,442 @@
           <w:bCs/>
           <w:sz w:val="27"/>
           <w:szCs w:val="27"/>
-        </w:rPr>
-        <w:t>Notificaciones</w:t>
+          <w:lang w:val="es-ES"/>
+        </w:rPr>
+        <w:t>13. Calendario de Pico y Placa:</w:t>
+      </w:r>
+    </w:p>
+    <w:p>
+      <w:pPr>
+        <w:numPr>
+          <w:ilvl w:val="0"/>
+          <w:numId w:val="7"/>
+        </w:numPr>
+        <w:spacing w:before="100" w:beforeAutospacing="1" w:after="100" w:afterAutospacing="1" w:line="240" w:lineRule="auto"/>
+        <w:rPr>
+          <w:rFonts w:ascii="Times New Roman" w:eastAsia="Times New Roman" w:hAnsi="Times New Roman" w:cs="Times New Roman"/>
+          <w:sz w:val="24"/>
+          <w:szCs w:val="24"/>
+        </w:rPr>
+      </w:pPr>
+      <w:r>
+        <w:rPr>
+          <w:rFonts w:ascii="Courier New" w:eastAsia="Times New Roman" w:hAnsi="Courier New" w:cs="Courier New"/>
+          <w:sz w:val="20"/>
+          <w:szCs w:val="20"/>
+        </w:rPr>
+        <w:t>id</w:t>
+      </w:r>
+      <w:r>
+        <w:rPr>
+          <w:rFonts w:ascii="Times New Roman" w:eastAsia="Times New Roman" w:hAnsi="Times New Roman" w:cs="Times New Roman"/>
+          <w:sz w:val="24"/>
+          <w:szCs w:val="24"/>
+        </w:rPr>
+        <w:t xml:space="preserve">: ID del </w:t>
+      </w:r>
+      <w:proofErr w:type="spellStart"/>
+      <w:r>
+        <w:rPr>
+          <w:rFonts w:ascii="Times New Roman" w:eastAsia="Times New Roman" w:hAnsi="Times New Roman" w:cs="Times New Roman"/>
+          <w:sz w:val="24"/>
+          <w:szCs w:val="24"/>
+        </w:rPr>
+        <w:t>calendario</w:t>
       </w:r>
       <w:proofErr w:type="spellEnd"/>
       <w:r>
+        <w:rPr>
+          <w:rFonts w:ascii="Times New Roman" w:eastAsia="Times New Roman" w:hAnsi="Times New Roman" w:cs="Times New Roman"/>
+          <w:sz w:val="24"/>
+          <w:szCs w:val="24"/>
+        </w:rPr>
+        <w:t>.</w:t>
+      </w:r>
+    </w:p>
+    <w:p>
+      <w:pPr>
+        <w:numPr>
+          <w:ilvl w:val="0"/>
+          <w:numId w:val="7"/>
+        </w:numPr>
+        <w:spacing w:before="100" w:beforeAutospacing="1" w:after="100" w:afterAutospacing="1" w:line="240" w:lineRule="auto"/>
+        <w:rPr>
+          <w:rFonts w:ascii="Times New Roman" w:eastAsia="Times New Roman" w:hAnsi="Times New Roman" w:cs="Times New Roman"/>
+          <w:sz w:val="24"/>
+          <w:szCs w:val="24"/>
+          <w:lang w:val="es-ES"/>
+        </w:rPr>
+      </w:pPr>
+      <w:r>
+        <w:rPr>
+          <w:rFonts w:ascii="Courier New" w:eastAsia="Times New Roman" w:hAnsi="Courier New" w:cs="Courier New"/>
+          <w:sz w:val="20"/>
+          <w:szCs w:val="20"/>
+          <w:lang w:val="es-ES"/>
+        </w:rPr>
+        <w:t>vehiculo_id</w:t>
+      </w:r>
+      <w:r>
+        <w:rPr>
+          <w:rFonts w:ascii="Times New Roman" w:eastAsia="Times New Roman" w:hAnsi="Times New Roman" w:cs="Times New Roman"/>
+          <w:sz w:val="24"/>
+          <w:szCs w:val="24"/>
+          <w:lang w:val="es-ES"/>
+        </w:rPr>
+        <w:t>: Relación con el vehículo afectado.</w:t>
+      </w:r>
+    </w:p>
+    <w:p>
+      <w:pPr>
+        <w:numPr>
+          <w:ilvl w:val="0"/>
+          <w:numId w:val="7"/>
+        </w:numPr>
+        <w:spacing w:before="100" w:beforeAutospacing="1" w:after="100" w:afterAutospacing="1" w:line="240" w:lineRule="auto"/>
+        <w:rPr>
+          <w:rFonts w:ascii="Times New Roman" w:eastAsia="Times New Roman" w:hAnsi="Times New Roman" w:cs="Times New Roman"/>
+          <w:sz w:val="24"/>
+          <w:szCs w:val="24"/>
+          <w:lang w:val="es-ES"/>
+        </w:rPr>
+      </w:pPr>
+      <w:r>
+        <w:rPr>
+          <w:rFonts w:ascii="Courier New" w:eastAsia="Times New Roman" w:hAnsi="Courier New" w:cs="Courier New"/>
+          <w:sz w:val="20"/>
+          <w:szCs w:val="20"/>
+          <w:lang w:val="es-ES"/>
+        </w:rPr>
+        <w:t>dia_semana</w:t>
+      </w:r>
+      <w:r>
+        <w:rPr>
+          <w:rFonts w:ascii="Times New Roman" w:eastAsia="Times New Roman" w:hAnsi="Times New Roman" w:cs="Times New Roman"/>
+          <w:sz w:val="24"/>
+          <w:szCs w:val="24"/>
+          <w:lang w:val="es-ES"/>
+        </w:rPr>
+        <w:t>: Día de la semana que aplica la restricción.</w:t>
+      </w:r>
+    </w:p>
+    <w:p>
+      <w:pPr>
+        <w:numPr>
+          <w:ilvl w:val="0"/>
+          <w:numId w:val="7"/>
+        </w:numPr>
+        <w:spacing w:before="100" w:beforeAutospacing="1" w:after="100" w:afterAutospacing="1" w:line="240" w:lineRule="auto"/>
+        <w:rPr>
+          <w:rFonts w:ascii="Times New Roman" w:eastAsia="Times New Roman" w:hAnsi="Times New Roman" w:cs="Times New Roman"/>
+          <w:sz w:val="24"/>
+          <w:szCs w:val="24"/>
+          <w:lang w:val="es-ES"/>
+        </w:rPr>
+      </w:pPr>
+      <w:r>
+        <w:rPr>
+          <w:rFonts w:ascii="Courier New" w:eastAsia="Times New Roman" w:hAnsi="Courier New" w:cs="Courier New"/>
+          <w:sz w:val="20"/>
+          <w:szCs w:val="20"/>
+          <w:lang w:val="es-ES"/>
+        </w:rPr>
+        <w:t>hora_inicio</w:t>
+      </w:r>
+      <w:r>
+        <w:rPr>
+          <w:rFonts w:ascii="Times New Roman" w:eastAsia="Times New Roman" w:hAnsi="Times New Roman" w:cs="Times New Roman"/>
+          <w:sz w:val="24"/>
+          <w:szCs w:val="24"/>
+          <w:lang w:val="es-ES"/>
+        </w:rPr>
+        <w:t>: Hora de inicio de la restricción.</w:t>
+      </w:r>
+    </w:p>
+    <w:p>
+      <w:pPr>
+        <w:numPr>
+          <w:ilvl w:val="0"/>
+          <w:numId w:val="7"/>
+        </w:numPr>
+        <w:spacing w:before="100" w:beforeAutospacing="1" w:after="100" w:afterAutospacing="1" w:line="240" w:lineRule="auto"/>
+        <w:rPr>
+          <w:rFonts w:ascii="Times New Roman" w:eastAsia="Times New Roman" w:hAnsi="Times New Roman" w:cs="Times New Roman"/>
+          <w:sz w:val="24"/>
+          <w:szCs w:val="24"/>
+          <w:lang w:val="es-ES"/>
+        </w:rPr>
+      </w:pPr>
+      <w:r>
+        <w:rPr>
+          <w:rFonts w:ascii="Courier New" w:eastAsia="Times New Roman" w:hAnsi="Courier New" w:cs="Courier New"/>
+          <w:sz w:val="20"/>
+          <w:szCs w:val="20"/>
+          <w:lang w:val="es-ES"/>
+        </w:rPr>
+        <w:t>hora_fin</w:t>
+      </w:r>
+      <w:r>
+        <w:rPr>
+          <w:rFonts w:ascii="Times New Roman" w:eastAsia="Times New Roman" w:hAnsi="Times New Roman" w:cs="Times New Roman"/>
+          <w:sz w:val="24"/>
+          <w:szCs w:val="24"/>
+          <w:lang w:val="es-ES"/>
+        </w:rPr>
+        <w:t>: Hora de fin de la restricción.</w:t>
+      </w:r>
+    </w:p>
+    <w:p>
+      <w:pPr>
+        <w:spacing w:before="100" w:beforeAutospacing="1" w:after="100" w:afterAutospacing="1" w:line="240" w:lineRule="auto"/>
+        <w:outlineLvl w:val="2"/>
         <w:rPr>
           <w:rFonts w:ascii="Times New Roman" w:eastAsia="Times New Roman" w:hAnsi="Times New Roman" w:cs="Times New Roman"/>
           <w:b/>
           <w:bCs/>
           <w:sz w:val="27"/>
           <w:szCs w:val="27"/>
-        </w:rPr>
-        <w:t>:</w:t>
-      </w:r>
-    </w:p>
-    <w:p>
-      <w:pPr>
-        <w:numPr>
-          <w:ilvl w:val="0"/>
-          <w:numId w:val="3"/>
-        </w:numPr>
-        <w:spacing w:before="100" w:beforeAutospacing="1" w:after="100" w:afterAutospacing="1" w:line="240" w:lineRule="auto"/>
-        <w:rPr>
-          <w:rFonts w:ascii="Times New Roman" w:eastAsia="Times New Roman" w:hAnsi="Times New Roman" w:cs="Times New Roman"/>
-          <w:sz w:val="24"/>
-          <w:szCs w:val="24"/>
-          <w:lang w:val="es-ES"/>
-        </w:rPr>
-      </w:pPr>
-      <w:r>
-        <w:rPr>
-          <w:rFonts w:ascii="Courier New" w:eastAsia="Times New Roman" w:hAnsi="Courier New" w:cs="Courier New"/>
-          <w:sz w:val="20"/>
-          <w:szCs w:val="20"/>
-          <w:lang w:val="es-ES"/>
-        </w:rPr>
-        <w:t>id</w:t>
-      </w:r>
-      <w:r>
-        <w:rPr>
-          <w:rFonts w:ascii="Times New Roman" w:eastAsia="Times New Roman" w:hAnsi="Times New Roman" w:cs="Times New Roman"/>
-          <w:sz w:val="24"/>
-          <w:szCs w:val="24"/>
-          <w:lang w:val="es-ES"/>
-        </w:rPr>
-        <w:t>: ID de la notificación.</w:t>
-      </w:r>
-    </w:p>
-    <w:p>
-      <w:pPr>
-        <w:numPr>
-          <w:ilvl w:val="0"/>
-          <w:numId w:val="3"/>
-        </w:numPr>
-        <w:spacing w:before="100" w:beforeAutospacing="1" w:after="100" w:afterAutospacing="1" w:line="240" w:lineRule="auto"/>
-        <w:rPr>
-          <w:rFonts w:ascii="Times New Roman" w:eastAsia="Times New Roman" w:hAnsi="Times New Roman" w:cs="Times New Roman"/>
-          <w:sz w:val="24"/>
-          <w:szCs w:val="24"/>
-          <w:lang w:val="es-ES"/>
-        </w:rPr>
-      </w:pPr>
-      <w:r>
-        <w:rPr>
-          <w:rFonts w:ascii="Courier New" w:eastAsia="Times New Roman" w:hAnsi="Courier New" w:cs="Courier New"/>
-          <w:sz w:val="20"/>
-          <w:szCs w:val="20"/>
-          <w:lang w:val="es-ES"/>
-        </w:rPr>
-        <w:t>alumno_id</w:t>
-      </w:r>
-      <w:r>
-        <w:rPr>
-          <w:rFonts w:ascii="Times New Roman" w:eastAsia="Times New Roman" w:hAnsi="Times New Roman" w:cs="Times New Roman"/>
-          <w:sz w:val="24"/>
-          <w:szCs w:val="24"/>
-          <w:lang w:val="es-ES"/>
-        </w:rPr>
-        <w:t>: Relación con el alumno.</w:t>
-      </w:r>
-    </w:p>
-    <w:p>
-      <w:pPr>
-        <w:numPr>
-          <w:ilvl w:val="0"/>
-          <w:numId w:val="3"/>
-        </w:numPr>
-        <w:spacing w:before="100" w:beforeAutospacing="1" w:after="100" w:afterAutospacing="1" w:line="240" w:lineRule="auto"/>
-        <w:rPr>
-          <w:rFonts w:ascii="Times New Roman" w:eastAsia="Times New Roman" w:hAnsi="Times New Roman" w:cs="Times New Roman"/>
-          <w:sz w:val="24"/>
-          <w:szCs w:val="24"/>
-          <w:lang w:val="es-ES"/>
-        </w:rPr>
-      </w:pPr>
-      <w:r>
-        <w:rPr>
-          <w:rFonts w:ascii="Courier New" w:eastAsia="Times New Roman" w:hAnsi="Courier New" w:cs="Courier New"/>
-          <w:sz w:val="20"/>
-          <w:szCs w:val="20"/>
-          <w:lang w:val="es-ES"/>
-        </w:rPr>
-        <w:t>instructor_id</w:t>
-      </w:r>
-      <w:r>
-        <w:rPr>
-          <w:rFonts w:ascii="Times New Roman" w:eastAsia="Times New Roman" w:hAnsi="Times New Roman" w:cs="Times New Roman"/>
-          <w:sz w:val="24"/>
-          <w:szCs w:val="24"/>
-          <w:lang w:val="es-ES"/>
-        </w:rPr>
-        <w:t>: Relación con el instructor.</w:t>
-      </w:r>
-    </w:p>
-    <w:p>
-      <w:pPr>
-        <w:numPr>
-          <w:ilvl w:val="0"/>
-          <w:numId w:val="3"/>
-        </w:numPr>
-        <w:spacing w:before="100" w:beforeAutospacing="1" w:after="100" w:afterAutospacing="1" w:line="240" w:lineRule="auto"/>
-        <w:rPr>
-          <w:rFonts w:ascii="Times New Roman" w:eastAsia="Times New Roman" w:hAnsi="Times New Roman" w:cs="Times New Roman"/>
-          <w:sz w:val="24"/>
-          <w:szCs w:val="24"/>
-          <w:lang w:val="es-ES"/>
-        </w:rPr>
-      </w:pPr>
-      <w:r>
-        <w:rPr>
-          <w:rFonts w:ascii="Courier New" w:eastAsia="Times New Roman" w:hAnsi="Courier New" w:cs="Courier New"/>
-          <w:sz w:val="20"/>
-          <w:szCs w:val="20"/>
-          <w:lang w:val="es-ES"/>
-        </w:rPr>
-        <w:t>tipo</w:t>
-      </w:r>
-      <w:r>
-        <w:rPr>
-          <w:rFonts w:ascii="Times New Roman" w:eastAsia="Times New Roman" w:hAnsi="Times New Roman" w:cs="Times New Roman"/>
-          <w:sz w:val="24"/>
-          <w:szCs w:val="24"/>
-          <w:lang w:val="es-ES"/>
-        </w:rPr>
-        <w:t>: Tipo de notificación (por ejemplo, clase programada, recordatorio).</w:t>
-      </w:r>
-    </w:p>
-    <w:p>
-      <w:pPr>
-        <w:numPr>
-          <w:ilvl w:val="0"/>
-          <w:numId w:val="3"/>
-        </w:numPr>
-        <w:spacing w:before="100" w:beforeAutospacing="1" w:after="100" w:afterAutospacing="1" w:line="240" w:lineRule="auto"/>
-        <w:rPr>
-          <w:rFonts w:ascii="Times New Roman" w:eastAsia="Times New Roman" w:hAnsi="Times New Roman" w:cs="Times New Roman"/>
-          <w:sz w:val="24"/>
-          <w:szCs w:val="24"/>
-          <w:lang w:val="es-ES"/>
-        </w:rPr>
-      </w:pPr>
-      <w:r>
-        <w:rPr>
-          <w:rFonts w:ascii="Courier New" w:eastAsia="Times New Roman" w:hAnsi="Courier New" w:cs="Courier New"/>
-          <w:sz w:val="20"/>
-          <w:szCs w:val="20"/>
-          <w:lang w:val="es-ES"/>
-        </w:rPr>
-        <w:t>mensaje</w:t>
-      </w:r>
-      <w:r>
-        <w:rPr>
-          <w:rFonts w:ascii="Times New Roman" w:eastAsia="Times New Roman" w:hAnsi="Times New Roman" w:cs="Times New Roman"/>
-          <w:sz w:val="24"/>
-          <w:szCs w:val="24"/>
-          <w:lang w:val="es-ES"/>
-        </w:rPr>
-        <w:t>: Mensaje del correo o notificación.</w:t>
-      </w:r>
-    </w:p>
-    <w:p>
-      <w:pPr>
-        <w:numPr>
-          <w:ilvl w:val="0"/>
-          <w:numId w:val="3"/>
-        </w:numPr>
-        <w:spacing w:before="100" w:beforeAutospacing="1" w:after="100" w:afterAutospacing="1" w:line="240" w:lineRule="auto"/>
-        <w:rPr>
-          <w:rFonts w:ascii="Times New Roman" w:eastAsia="Times New Roman" w:hAnsi="Times New Roman" w:cs="Times New Roman"/>
-          <w:sz w:val="24"/>
-          <w:szCs w:val="24"/>
-          <w:lang w:val="es-ES"/>
-        </w:rPr>
-      </w:pPr>
-      <w:r>
-        <w:rPr>
-          <w:rFonts w:ascii="Courier New" w:eastAsia="Times New Roman" w:hAnsi="Courier New" w:cs="Courier New"/>
-          <w:sz w:val="20"/>
-          <w:szCs w:val="20"/>
-          <w:lang w:val="es-ES"/>
-        </w:rPr>
-        <w:lastRenderedPageBreak/>
-        <w:t>enviado</w:t>
-      </w:r>
-      <w:r>
-        <w:rPr>
-          <w:rFonts w:ascii="Times New Roman" w:eastAsia="Times New Roman" w:hAnsi="Times New Roman" w:cs="Times New Roman"/>
-          <w:sz w:val="24"/>
-          <w:szCs w:val="24"/>
-          <w:lang w:val="es-ES"/>
-        </w:rPr>
-        <w:t>: Booleano para indicar si la notificación ha sido enviada.</w:t>
-      </w:r>
-    </w:p>
-    <w:p>
-      <w:pPr>
-        <w:spacing w:before="100" w:beforeAutospacing="1" w:after="100" w:afterAutospacing="1" w:line="240" w:lineRule="auto"/>
-        <w:outlineLvl w:val="2"/>
+          <w:lang w:val="es-ES"/>
+        </w:rPr>
+      </w:pPr>
+      <w:r>
         <w:rPr>
           <w:rFonts w:ascii="Times New Roman" w:eastAsia="Times New Roman" w:hAnsi="Times New Roman" w:cs="Times New Roman"/>
           <w:b/>
           <w:bCs/>
           <w:sz w:val="27"/>
           <w:szCs w:val="27"/>
-        </w:rPr>
-      </w:pPr>
-      <w:r>
+          <w:lang w:val="es-ES"/>
+        </w:rPr>
+        <w:t>14. Historial de Penalidades (en caso de mantener un registro):</w:t>
+      </w:r>
+    </w:p>
+    <w:p>
+      <w:pPr>
+        <w:numPr>
+          <w:ilvl w:val="0"/>
+          <w:numId w:val="8"/>
+        </w:numPr>
+        <w:spacing w:before="100" w:beforeAutospacing="1" w:after="100" w:afterAutospacing="1" w:line="240" w:lineRule="auto"/>
+        <w:rPr>
+          <w:rFonts w:ascii="Times New Roman" w:eastAsia="Times New Roman" w:hAnsi="Times New Roman" w:cs="Times New Roman"/>
+          <w:sz w:val="24"/>
+          <w:szCs w:val="24"/>
+        </w:rPr>
+      </w:pPr>
+      <w:r>
+        <w:rPr>
+          <w:rFonts w:ascii="Courier New" w:eastAsia="Times New Roman" w:hAnsi="Courier New" w:cs="Courier New"/>
+          <w:sz w:val="20"/>
+          <w:szCs w:val="20"/>
+        </w:rPr>
+        <w:t>id</w:t>
+      </w:r>
+      <w:r>
+        <w:rPr>
+          <w:rFonts w:ascii="Times New Roman" w:eastAsia="Times New Roman" w:hAnsi="Times New Roman" w:cs="Times New Roman"/>
+          <w:sz w:val="24"/>
+          <w:szCs w:val="24"/>
+        </w:rPr>
+        <w:t xml:space="preserve">: ID del </w:t>
+      </w:r>
+      <w:proofErr w:type="spellStart"/>
+      <w:r>
+        <w:rPr>
+          <w:rFonts w:ascii="Times New Roman" w:eastAsia="Times New Roman" w:hAnsi="Times New Roman" w:cs="Times New Roman"/>
+          <w:sz w:val="24"/>
+          <w:szCs w:val="24"/>
+        </w:rPr>
+        <w:t>historial</w:t>
+      </w:r>
+      <w:proofErr w:type="spellEnd"/>
+      <w:r>
+        <w:rPr>
+          <w:rFonts w:ascii="Times New Roman" w:eastAsia="Times New Roman" w:hAnsi="Times New Roman" w:cs="Times New Roman"/>
+          <w:sz w:val="24"/>
+          <w:szCs w:val="24"/>
+        </w:rPr>
+        <w:t>.</w:t>
+      </w:r>
+    </w:p>
+    <w:p>
+      <w:pPr>
+        <w:numPr>
+          <w:ilvl w:val="0"/>
+          <w:numId w:val="8"/>
+        </w:numPr>
+        <w:spacing w:before="100" w:beforeAutospacing="1" w:after="100" w:afterAutospacing="1" w:line="240" w:lineRule="auto"/>
+        <w:rPr>
+          <w:rFonts w:ascii="Times New Roman" w:eastAsia="Times New Roman" w:hAnsi="Times New Roman" w:cs="Times New Roman"/>
+          <w:sz w:val="24"/>
+          <w:szCs w:val="24"/>
+          <w:lang w:val="es-ES"/>
+        </w:rPr>
+      </w:pPr>
+      <w:r>
+        <w:rPr>
+          <w:rFonts w:ascii="Courier New" w:eastAsia="Times New Roman" w:hAnsi="Courier New" w:cs="Courier New"/>
+          <w:sz w:val="20"/>
+          <w:szCs w:val="20"/>
+          <w:lang w:val="es-ES"/>
+        </w:rPr>
+        <w:t>alumno_id</w:t>
+      </w:r>
+      <w:r>
+        <w:rPr>
+          <w:rFonts w:ascii="Times New Roman" w:eastAsia="Times New Roman" w:hAnsi="Times New Roman" w:cs="Times New Roman"/>
+          <w:sz w:val="24"/>
+          <w:szCs w:val="24"/>
+          <w:lang w:val="es-ES"/>
+        </w:rPr>
+        <w:t>: Relación con el alumno.</w:t>
+      </w:r>
+    </w:p>
+    <w:p>
+      <w:pPr>
+        <w:numPr>
+          <w:ilvl w:val="0"/>
+          <w:numId w:val="8"/>
+        </w:numPr>
+        <w:spacing w:before="100" w:beforeAutospacing="1" w:after="100" w:afterAutospacing="1" w:line="240" w:lineRule="auto"/>
+        <w:rPr>
+          <w:rFonts w:ascii="Times New Roman" w:eastAsia="Times New Roman" w:hAnsi="Times New Roman" w:cs="Times New Roman"/>
+          <w:sz w:val="24"/>
+          <w:szCs w:val="24"/>
+          <w:lang w:val="es-ES"/>
+        </w:rPr>
+      </w:pPr>
+      <w:r>
+        <w:rPr>
+          <w:rFonts w:ascii="Courier New" w:eastAsia="Times New Roman" w:hAnsi="Courier New" w:cs="Courier New"/>
+          <w:sz w:val="20"/>
+          <w:szCs w:val="20"/>
+          <w:lang w:val="es-ES"/>
+        </w:rPr>
+        <w:t>clase_id</w:t>
+      </w:r>
+      <w:r>
+        <w:rPr>
+          <w:rFonts w:ascii="Times New Roman" w:eastAsia="Times New Roman" w:hAnsi="Times New Roman" w:cs="Times New Roman"/>
+          <w:sz w:val="24"/>
+          <w:szCs w:val="24"/>
+          <w:lang w:val="es-ES"/>
+        </w:rPr>
+        <w:t>: Relación con la clase.</w:t>
+      </w:r>
+    </w:p>
+    <w:p>
+      <w:pPr>
+        <w:numPr>
+          <w:ilvl w:val="0"/>
+          <w:numId w:val="8"/>
+        </w:numPr>
+        <w:spacing w:before="100" w:beforeAutospacing="1" w:after="100" w:afterAutospacing="1" w:line="240" w:lineRule="auto"/>
+        <w:rPr>
+          <w:rFonts w:ascii="Times New Roman" w:eastAsia="Times New Roman" w:hAnsi="Times New Roman" w:cs="Times New Roman"/>
+          <w:sz w:val="24"/>
+          <w:szCs w:val="24"/>
+          <w:lang w:val="es-ES"/>
+        </w:rPr>
+      </w:pPr>
+      <w:r>
+        <w:rPr>
+          <w:rFonts w:ascii="Courier New" w:eastAsia="Times New Roman" w:hAnsi="Courier New" w:cs="Courier New"/>
+          <w:sz w:val="20"/>
+          <w:szCs w:val="20"/>
+          <w:lang w:val="es-ES"/>
+        </w:rPr>
+        <w:t>monto</w:t>
+      </w:r>
+      <w:r>
+        <w:rPr>
+          <w:rFonts w:ascii="Times New Roman" w:eastAsia="Times New Roman" w:hAnsi="Times New Roman" w:cs="Times New Roman"/>
+          <w:sz w:val="24"/>
+          <w:szCs w:val="24"/>
+          <w:lang w:val="es-ES"/>
+        </w:rPr>
+        <w:t>: Monto de la penalidad aplicada.</w:t>
+      </w:r>
+    </w:p>
+    <w:p>
+      <w:pPr>
+        <w:numPr>
+          <w:ilvl w:val="0"/>
+          <w:numId w:val="8"/>
+        </w:numPr>
+        <w:spacing w:before="100" w:beforeAutospacing="1" w:after="100" w:afterAutospacing="1" w:line="240" w:lineRule="auto"/>
+        <w:rPr>
+          <w:rFonts w:ascii="Times New Roman" w:eastAsia="Times New Roman" w:hAnsi="Times New Roman" w:cs="Times New Roman"/>
+          <w:sz w:val="24"/>
+          <w:szCs w:val="24"/>
+          <w:lang w:val="es-ES"/>
+        </w:rPr>
+      </w:pPr>
+      <w:r>
+        <w:rPr>
+          <w:rFonts w:ascii="Courier New" w:eastAsia="Times New Roman" w:hAnsi="Courier New" w:cs="Courier New"/>
+          <w:sz w:val="20"/>
+          <w:szCs w:val="20"/>
+          <w:lang w:val="es-ES"/>
+        </w:rPr>
+        <w:t>fecha_penalidad</w:t>
+      </w:r>
+      <w:r>
+        <w:rPr>
+          <w:rFonts w:ascii="Times New Roman" w:eastAsia="Times New Roman" w:hAnsi="Times New Roman" w:cs="Times New Roman"/>
+          <w:sz w:val="24"/>
+          <w:szCs w:val="24"/>
+          <w:lang w:val="es-ES"/>
+        </w:rPr>
+        <w:t>: Fecha en que se aplicó la penalidad.</w:t>
+      </w:r>
+    </w:p>
+    <w:p>
+      <w:pPr>
+        <w:numPr>
+          <w:ilvl w:val="0"/>
+          <w:numId w:val="8"/>
+        </w:numPr>
+        <w:spacing w:before="100" w:beforeAutospacing="1" w:after="100" w:afterAutospacing="1" w:line="240" w:lineRule="auto"/>
+        <w:rPr>
+          <w:rFonts w:ascii="Times New Roman" w:eastAsia="Times New Roman" w:hAnsi="Times New Roman" w:cs="Times New Roman"/>
+          <w:sz w:val="24"/>
+          <w:szCs w:val="24"/>
+          <w:lang w:val="es-ES"/>
+        </w:rPr>
+      </w:pPr>
+      <w:r>
+        <w:rPr>
+          <w:rFonts w:ascii="Courier New" w:eastAsia="Times New Roman" w:hAnsi="Courier New" w:cs="Courier New"/>
+          <w:sz w:val="20"/>
+          <w:szCs w:val="20"/>
+          <w:lang w:val="es-ES"/>
+        </w:rPr>
+        <w:t>estado</w:t>
+      </w:r>
+      <w:r>
+        <w:rPr>
+          <w:rFonts w:ascii="Times New Roman" w:eastAsia="Times New Roman" w:hAnsi="Times New Roman" w:cs="Times New Roman"/>
+          <w:sz w:val="24"/>
+          <w:szCs w:val="24"/>
+          <w:lang w:val="es-ES"/>
+        </w:rPr>
+        <w:t>: Estado de la penalidad (pendiente, pagada).</w:t>
+      </w:r>
+    </w:p>
+    <w:p>
+      <w:pPr>
+        <w:spacing w:before="100" w:beforeAutospacing="1" w:after="100" w:afterAutospacing="1" w:line="240" w:lineRule="auto"/>
+        <w:outlineLvl w:val="2"/>
         <w:rPr>
           <w:rFonts w:ascii="Times New Roman" w:eastAsia="Times New Roman" w:hAnsi="Times New Roman" w:cs="Times New Roman"/>
           <w:b/>
           <w:bCs/>
           <w:sz w:val="27"/>
           <w:szCs w:val="27"/>
-        </w:rPr>
-        <w:t xml:space="preserve">10. </w:t>
-      </w:r>
-      <w:proofErr w:type="spellStart"/>
+          <w:lang w:val="es-ES"/>
+        </w:rPr>
+      </w:pPr>
       <w:r>
         <w:rPr>
           <w:rFonts w:ascii="Times New Roman" w:eastAsia="Times New Roman" w:hAnsi="Times New Roman" w:cs="Times New Roman"/>
@@ -2654,11 +3905,154 @@
           <w:bCs/>
           <w:sz w:val="27"/>
           <w:szCs w:val="27"/>
-        </w:rPr>
-        <w:t>Políticas</w:t>
+          <w:lang w:val="es-ES"/>
+        </w:rPr>
+        <w:t>15. Restricciones de Clases (gestión de cantidad mínima y máxima de horas):</w:t>
+      </w:r>
+    </w:p>
+    <w:p>
+      <w:pPr>
+        <w:numPr>
+          <w:ilvl w:val="0"/>
+          <w:numId w:val="9"/>
+        </w:numPr>
+        <w:spacing w:before="100" w:beforeAutospacing="1" w:after="100" w:afterAutospacing="1" w:line="240" w:lineRule="auto"/>
+        <w:rPr>
+          <w:rFonts w:ascii="Times New Roman" w:eastAsia="Times New Roman" w:hAnsi="Times New Roman" w:cs="Times New Roman"/>
+          <w:sz w:val="24"/>
+          <w:szCs w:val="24"/>
+          <w:lang w:val="es-ES"/>
+        </w:rPr>
+      </w:pPr>
+      <w:r>
+        <w:rPr>
+          <w:rFonts w:ascii="Courier New" w:eastAsia="Times New Roman" w:hAnsi="Courier New" w:cs="Courier New"/>
+          <w:sz w:val="20"/>
+          <w:szCs w:val="20"/>
+          <w:lang w:val="es-ES"/>
+        </w:rPr>
+        <w:t>id</w:t>
+      </w:r>
+      <w:r>
+        <w:rPr>
+          <w:rFonts w:ascii="Times New Roman" w:eastAsia="Times New Roman" w:hAnsi="Times New Roman" w:cs="Times New Roman"/>
+          <w:sz w:val="24"/>
+          <w:szCs w:val="24"/>
+          <w:lang w:val="es-ES"/>
+        </w:rPr>
+        <w:t>: ID de la restricción.</w:t>
+      </w:r>
+    </w:p>
+    <w:p>
+      <w:pPr>
+        <w:numPr>
+          <w:ilvl w:val="0"/>
+          <w:numId w:val="9"/>
+        </w:numPr>
+        <w:spacing w:before="100" w:beforeAutospacing="1" w:after="100" w:afterAutospacing="1" w:line="240" w:lineRule="auto"/>
+        <w:rPr>
+          <w:rFonts w:ascii="Times New Roman" w:eastAsia="Times New Roman" w:hAnsi="Times New Roman" w:cs="Times New Roman"/>
+          <w:sz w:val="24"/>
+          <w:szCs w:val="24"/>
+          <w:lang w:val="es-ES"/>
+        </w:rPr>
+      </w:pPr>
+      <w:proofErr w:type="spellStart"/>
+      <w:r>
+        <w:rPr>
+          <w:rFonts w:ascii="Courier New" w:eastAsia="Times New Roman" w:hAnsi="Courier New" w:cs="Courier New"/>
+          <w:sz w:val="20"/>
+          <w:szCs w:val="20"/>
+          <w:lang w:val="es-ES"/>
+        </w:rPr>
+        <w:lastRenderedPageBreak/>
+        <w:t>curso_id</w:t>
       </w:r>
       <w:proofErr w:type="spellEnd"/>
       <w:r>
+        <w:rPr>
+          <w:rFonts w:ascii="Times New Roman" w:eastAsia="Times New Roman" w:hAnsi="Times New Roman" w:cs="Times New Roman"/>
+          <w:sz w:val="24"/>
+          <w:szCs w:val="24"/>
+          <w:lang w:val="es-ES"/>
+        </w:rPr>
+        <w:t>: Relación con el curso.</w:t>
+      </w:r>
+    </w:p>
+    <w:p>
+      <w:pPr>
+        <w:numPr>
+          <w:ilvl w:val="0"/>
+          <w:numId w:val="9"/>
+        </w:numPr>
+        <w:spacing w:before="100" w:beforeAutospacing="1" w:after="100" w:afterAutospacing="1" w:line="240" w:lineRule="auto"/>
+        <w:rPr>
+          <w:rFonts w:ascii="Times New Roman" w:eastAsia="Times New Roman" w:hAnsi="Times New Roman" w:cs="Times New Roman"/>
+          <w:sz w:val="24"/>
+          <w:szCs w:val="24"/>
+          <w:lang w:val="es-ES"/>
+        </w:rPr>
+      </w:pPr>
+      <w:proofErr w:type="spellStart"/>
+      <w:r>
+        <w:rPr>
+          <w:rFonts w:ascii="Courier New" w:eastAsia="Times New Roman" w:hAnsi="Courier New" w:cs="Courier New"/>
+          <w:sz w:val="20"/>
+          <w:szCs w:val="20"/>
+          <w:lang w:val="es-ES"/>
+        </w:rPr>
+        <w:t>minimo_horas</w:t>
+      </w:r>
+      <w:proofErr w:type="spellEnd"/>
+      <w:r>
+        <w:rPr>
+          <w:rFonts w:ascii="Times New Roman" w:eastAsia="Times New Roman" w:hAnsi="Times New Roman" w:cs="Times New Roman"/>
+          <w:sz w:val="24"/>
+          <w:szCs w:val="24"/>
+          <w:lang w:val="es-ES"/>
+        </w:rPr>
+        <w:t>: Mínimo de horas que puede programar el alumno en una sesión.</w:t>
+      </w:r>
+    </w:p>
+    <w:p>
+      <w:pPr>
+        <w:numPr>
+          <w:ilvl w:val="0"/>
+          <w:numId w:val="9"/>
+        </w:numPr>
+        <w:spacing w:before="100" w:beforeAutospacing="1" w:after="100" w:afterAutospacing="1" w:line="240" w:lineRule="auto"/>
+        <w:rPr>
+          <w:rFonts w:ascii="Times New Roman" w:eastAsia="Times New Roman" w:hAnsi="Times New Roman" w:cs="Times New Roman"/>
+          <w:sz w:val="24"/>
+          <w:szCs w:val="24"/>
+          <w:lang w:val="es-ES"/>
+        </w:rPr>
+      </w:pPr>
+      <w:proofErr w:type="spellStart"/>
+      <w:r>
+        <w:rPr>
+          <w:rFonts w:ascii="Courier New" w:eastAsia="Times New Roman" w:hAnsi="Courier New" w:cs="Courier New"/>
+          <w:sz w:val="20"/>
+          <w:szCs w:val="20"/>
+          <w:lang w:val="es-ES"/>
+        </w:rPr>
+        <w:t>maximo_horas</w:t>
+      </w:r>
+      <w:proofErr w:type="spellEnd"/>
+      <w:r>
+        <w:rPr>
+          <w:rFonts w:ascii="Times New Roman" w:eastAsia="Times New Roman" w:hAnsi="Times New Roman" w:cs="Times New Roman"/>
+          <w:sz w:val="24"/>
+          <w:szCs w:val="24"/>
+          <w:lang w:val="es-ES"/>
+        </w:rPr>
+        <w:t>: Máximo de horas que puede programar el alumno en una sesión.</w:t>
+      </w:r>
+    </w:p>
+    <w:p>
+      <w:pPr>
+        <w:spacing w:before="100" w:beforeAutospacing="1" w:after="100" w:afterAutospacing="1" w:line="240" w:lineRule="auto"/>
+        <w:outlineLvl w:val="2"/>
         <w:rPr>
           <w:rFonts w:ascii="Times New Roman" w:eastAsia="Times New Roman" w:hAnsi="Times New Roman" w:cs="Times New Roman"/>
           <w:b/>
@@ -2666,9 +4060,7 @@
           <w:sz w:val="27"/>
           <w:szCs w:val="27"/>
         </w:rPr>
-        <w:t xml:space="preserve"> de </w:t>
-      </w:r>
-      <w:proofErr w:type="spellStart"/>
+      </w:pPr>
       <w:r>
         <w:rPr>
           <w:rFonts w:ascii="Times New Roman" w:eastAsia="Times New Roman" w:hAnsi="Times New Roman" w:cs="Times New Roman"/>
@@ -2677,9 +4069,9 @@
           <w:sz w:val="27"/>
           <w:szCs w:val="27"/>
         </w:rPr>
-        <w:t>Cancelación</w:t>
-      </w:r>
-      <w:proofErr w:type="spellEnd"/>
+        <w:t xml:space="preserve">16. </w:t>
+      </w:r>
+      <w:proofErr w:type="spellStart"/>
       <w:r>
         <w:rPr>
           <w:rFonts w:ascii="Times New Roman" w:eastAsia="Times New Roman" w:hAnsi="Times New Roman" w:cs="Times New Roman"/>
@@ -2688,112 +4080,10 @@
           <w:sz w:val="27"/>
           <w:szCs w:val="27"/>
         </w:rPr>
-        <w:t>:</w:t>
-      </w:r>
-    </w:p>
-    <w:p>
-      <w:pPr>
-        <w:numPr>
-          <w:ilvl w:val="0"/>
-          <w:numId w:val="4"/>
-        </w:numPr>
-        <w:spacing w:before="100" w:beforeAutospacing="1" w:after="100" w:afterAutospacing="1" w:line="240" w:lineRule="auto"/>
-        <w:rPr>
-          <w:rFonts w:ascii="Times New Roman" w:eastAsia="Times New Roman" w:hAnsi="Times New Roman" w:cs="Times New Roman"/>
-          <w:sz w:val="24"/>
-          <w:szCs w:val="24"/>
-          <w:lang w:val="es-ES"/>
-        </w:rPr>
-      </w:pPr>
-      <w:r>
-        <w:rPr>
-          <w:rFonts w:ascii="Courier New" w:eastAsia="Times New Roman" w:hAnsi="Courier New" w:cs="Courier New"/>
-          <w:sz w:val="20"/>
-          <w:szCs w:val="20"/>
-          <w:lang w:val="es-ES"/>
-        </w:rPr>
-        <w:t>id</w:t>
-      </w:r>
-      <w:r>
-        <w:rPr>
-          <w:rFonts w:ascii="Times New Roman" w:eastAsia="Times New Roman" w:hAnsi="Times New Roman" w:cs="Times New Roman"/>
-          <w:sz w:val="24"/>
-          <w:szCs w:val="24"/>
-          <w:lang w:val="es-ES"/>
-        </w:rPr>
-        <w:t>: ID de la política.</w:t>
-      </w:r>
-    </w:p>
-    <w:p>
-      <w:pPr>
-        <w:numPr>
-          <w:ilvl w:val="0"/>
-          <w:numId w:val="4"/>
-        </w:numPr>
-        <w:spacing w:before="100" w:beforeAutospacing="1" w:after="100" w:afterAutospacing="1" w:line="240" w:lineRule="auto"/>
-        <w:rPr>
-          <w:rFonts w:ascii="Times New Roman" w:eastAsia="Times New Roman" w:hAnsi="Times New Roman" w:cs="Times New Roman"/>
-          <w:sz w:val="24"/>
-          <w:szCs w:val="24"/>
-          <w:lang w:val="es-ES"/>
-        </w:rPr>
-      </w:pPr>
-      <w:r>
-        <w:rPr>
-          <w:rFonts w:ascii="Courier New" w:eastAsia="Times New Roman" w:hAnsi="Courier New" w:cs="Courier New"/>
-          <w:sz w:val="20"/>
-          <w:szCs w:val="20"/>
-          <w:lang w:val="es-ES"/>
-        </w:rPr>
-        <w:t>descripcion</w:t>
-      </w:r>
-      <w:r>
-        <w:rPr>
-          <w:rFonts w:ascii="Times New Roman" w:eastAsia="Times New Roman" w:hAnsi="Times New Roman" w:cs="Times New Roman"/>
-          <w:sz w:val="24"/>
-          <w:szCs w:val="24"/>
-          <w:lang w:val="es-ES"/>
-        </w:rPr>
-        <w:t>: Descripción de la política (por ejemplo, "Debe cancelar 24 horas antes de la clase").</w:t>
-      </w:r>
-    </w:p>
-    <w:p>
-      <w:pPr>
-        <w:numPr>
-          <w:ilvl w:val="0"/>
-          <w:numId w:val="4"/>
-        </w:numPr>
-        <w:spacing w:before="100" w:beforeAutospacing="1" w:after="100" w:afterAutospacing="1" w:line="240" w:lineRule="auto"/>
-        <w:rPr>
-          <w:rFonts w:ascii="Times New Roman" w:eastAsia="Times New Roman" w:hAnsi="Times New Roman" w:cs="Times New Roman"/>
-          <w:sz w:val="24"/>
-          <w:szCs w:val="24"/>
-          <w:lang w:val="es-ES"/>
-        </w:rPr>
-      </w:pPr>
-      <w:r>
-        <w:rPr>
-          <w:rFonts w:ascii="Courier New" w:eastAsia="Times New Roman" w:hAnsi="Courier New" w:cs="Courier New"/>
-          <w:sz w:val="20"/>
-          <w:szCs w:val="20"/>
-          <w:lang w:val="es-ES"/>
-        </w:rPr>
-        <w:t>multa</w:t>
-      </w:r>
-      <w:r>
-        <w:rPr>
-          <w:rFonts w:ascii="Times New Roman" w:eastAsia="Times New Roman" w:hAnsi="Times New Roman" w:cs="Times New Roman"/>
-          <w:sz w:val="24"/>
-          <w:szCs w:val="24"/>
-          <w:lang w:val="es-ES"/>
-        </w:rPr>
-        <w:t>: Monto de la multa en caso de incumplimiento.</w:t>
-      </w:r>
-    </w:p>
-    <w:p>
-      <w:pPr>
-        <w:spacing w:before="100" w:beforeAutospacing="1" w:after="100" w:afterAutospacing="1" w:line="240" w:lineRule="auto"/>
-        <w:outlineLvl w:val="2"/>
+        <w:t>Historial</w:t>
+      </w:r>
+      <w:proofErr w:type="spellEnd"/>
+      <w:r>
         <w:rPr>
           <w:rFonts w:ascii="Times New Roman" w:eastAsia="Times New Roman" w:hAnsi="Times New Roman" w:cs="Times New Roman"/>
           <w:b/>
@@ -2801,7 +4091,9 @@
           <w:sz w:val="27"/>
           <w:szCs w:val="27"/>
         </w:rPr>
-      </w:pPr>
+        <w:t xml:space="preserve"> de </w:t>
+      </w:r>
+      <w:proofErr w:type="spellStart"/>
       <w:r>
         <w:rPr>
           <w:rFonts w:ascii="Times New Roman" w:eastAsia="Times New Roman" w:hAnsi="Times New Roman" w:cs="Times New Roman"/>
@@ -2810,9 +4102,9 @@
           <w:sz w:val="27"/>
           <w:szCs w:val="27"/>
         </w:rPr>
-        <w:t xml:space="preserve">11. </w:t>
-      </w:r>
-      <w:proofErr w:type="spellStart"/>
+        <w:t>Cursos</w:t>
+      </w:r>
+      <w:proofErr w:type="spellEnd"/>
       <w:r>
         <w:rPr>
           <w:rFonts w:ascii="Times New Roman" w:eastAsia="Times New Roman" w:hAnsi="Times New Roman" w:cs="Times New Roman"/>
@@ -2821,9 +4113,9 @@
           <w:sz w:val="27"/>
           <w:szCs w:val="27"/>
         </w:rPr>
-        <w:t>Festivos</w:t>
-      </w:r>
-      <w:proofErr w:type="spellEnd"/>
+        <w:t xml:space="preserve"> </w:t>
+      </w:r>
+      <w:proofErr w:type="spellStart"/>
       <w:r>
         <w:rPr>
           <w:rFonts w:ascii="Times New Roman" w:eastAsia="Times New Roman" w:hAnsi="Times New Roman" w:cs="Times New Roman"/>
@@ -2832,1172 +4124,16 @@
           <w:sz w:val="27"/>
           <w:szCs w:val="27"/>
         </w:rPr>
-        <w:t>:</w:t>
-      </w:r>
-    </w:p>
-    <w:p>
-      <w:pPr>
-        <w:numPr>
-          <w:ilvl w:val="0"/>
-          <w:numId w:val="5"/>
-        </w:numPr>
-        <w:spacing w:before="100" w:beforeAutospacing="1" w:after="100" w:afterAutospacing="1" w:line="240" w:lineRule="auto"/>
-        <w:rPr>
-          <w:rFonts w:ascii="Times New Roman" w:eastAsia="Times New Roman" w:hAnsi="Times New Roman" w:cs="Times New Roman"/>
-          <w:sz w:val="24"/>
-          <w:szCs w:val="24"/>
-        </w:rPr>
-      </w:pPr>
-      <w:r>
-        <w:rPr>
-          <w:rFonts w:ascii="Courier New" w:eastAsia="Times New Roman" w:hAnsi="Courier New" w:cs="Courier New"/>
-          <w:sz w:val="20"/>
-          <w:szCs w:val="20"/>
-        </w:rPr>
-        <w:t>id</w:t>
-      </w:r>
-      <w:r>
-        <w:rPr>
-          <w:rFonts w:ascii="Times New Roman" w:eastAsia="Times New Roman" w:hAnsi="Times New Roman" w:cs="Times New Roman"/>
-          <w:sz w:val="24"/>
-          <w:szCs w:val="24"/>
-        </w:rPr>
-        <w:t xml:space="preserve">: ID del </w:t>
-      </w:r>
-      <w:proofErr w:type="spellStart"/>
-      <w:r>
-        <w:rPr>
-          <w:rFonts w:ascii="Times New Roman" w:eastAsia="Times New Roman" w:hAnsi="Times New Roman" w:cs="Times New Roman"/>
-          <w:sz w:val="24"/>
-          <w:szCs w:val="24"/>
-        </w:rPr>
-        <w:t>festivo</w:t>
+        <w:t>Completados</w:t>
       </w:r>
       <w:proofErr w:type="spellEnd"/>
       <w:r>
-        <w:rPr>
-          <w:rFonts w:ascii="Times New Roman" w:eastAsia="Times New Roman" w:hAnsi="Times New Roman" w:cs="Times New Roman"/>
-          <w:sz w:val="24"/>
-          <w:szCs w:val="24"/>
-        </w:rPr>
-        <w:t>.</w:t>
-      </w:r>
-    </w:p>
-    <w:p>
-      <w:pPr>
-        <w:numPr>
-          <w:ilvl w:val="0"/>
-          <w:numId w:val="5"/>
-        </w:numPr>
-        <w:spacing w:before="100" w:beforeAutospacing="1" w:after="100" w:afterAutospacing="1" w:line="240" w:lineRule="auto"/>
-        <w:rPr>
-          <w:rFonts w:ascii="Times New Roman" w:eastAsia="Times New Roman" w:hAnsi="Times New Roman" w:cs="Times New Roman"/>
-          <w:sz w:val="24"/>
-          <w:szCs w:val="24"/>
-        </w:rPr>
-      </w:pPr>
-      <w:proofErr w:type="spellStart"/>
-      <w:r>
-        <w:rPr>
-          <w:rFonts w:ascii="Courier New" w:eastAsia="Times New Roman" w:hAnsi="Courier New" w:cs="Courier New"/>
-          <w:sz w:val="20"/>
-          <w:szCs w:val="20"/>
-        </w:rPr>
-        <w:t>fecha</w:t>
-      </w:r>
-      <w:proofErr w:type="spellEnd"/>
-      <w:r>
-        <w:rPr>
-          <w:rFonts w:ascii="Times New Roman" w:eastAsia="Times New Roman" w:hAnsi="Times New Roman" w:cs="Times New Roman"/>
-          <w:sz w:val="24"/>
-          <w:szCs w:val="24"/>
-        </w:rPr>
-        <w:t xml:space="preserve">: </w:t>
-      </w:r>
-      <w:proofErr w:type="spellStart"/>
-      <w:r>
-        <w:rPr>
-          <w:rFonts w:ascii="Times New Roman" w:eastAsia="Times New Roman" w:hAnsi="Times New Roman" w:cs="Times New Roman"/>
-          <w:sz w:val="24"/>
-          <w:szCs w:val="24"/>
-        </w:rPr>
-        <w:t>Fecha</w:t>
-      </w:r>
-      <w:proofErr w:type="spellEnd"/>
-      <w:r>
-        <w:rPr>
-          <w:rFonts w:ascii="Times New Roman" w:eastAsia="Times New Roman" w:hAnsi="Times New Roman" w:cs="Times New Roman"/>
-          <w:sz w:val="24"/>
-          <w:szCs w:val="24"/>
-        </w:rPr>
-        <w:t xml:space="preserve"> del </w:t>
-      </w:r>
-      <w:proofErr w:type="spellStart"/>
-      <w:r>
-        <w:rPr>
-          <w:rFonts w:ascii="Times New Roman" w:eastAsia="Times New Roman" w:hAnsi="Times New Roman" w:cs="Times New Roman"/>
-          <w:sz w:val="24"/>
-          <w:szCs w:val="24"/>
-        </w:rPr>
-        <w:t>festivo</w:t>
-      </w:r>
-      <w:proofErr w:type="spellEnd"/>
-      <w:r>
-        <w:rPr>
-          <w:rFonts w:ascii="Times New Roman" w:eastAsia="Times New Roman" w:hAnsi="Times New Roman" w:cs="Times New Roman"/>
-          <w:sz w:val="24"/>
-          <w:szCs w:val="24"/>
-        </w:rPr>
-        <w:t>.</w:t>
-      </w:r>
-    </w:p>
-    <w:p>
-      <w:pPr>
-        <w:numPr>
-          <w:ilvl w:val="0"/>
-          <w:numId w:val="5"/>
-        </w:numPr>
-        <w:spacing w:before="100" w:beforeAutospacing="1" w:after="100" w:afterAutospacing="1" w:line="240" w:lineRule="auto"/>
-        <w:rPr>
-          <w:rFonts w:ascii="Times New Roman" w:eastAsia="Times New Roman" w:hAnsi="Times New Roman" w:cs="Times New Roman"/>
-          <w:sz w:val="24"/>
-          <w:szCs w:val="24"/>
-          <w:lang w:val="es-ES"/>
-        </w:rPr>
-      </w:pPr>
-      <w:r>
-        <w:rPr>
-          <w:rFonts w:ascii="Courier New" w:eastAsia="Times New Roman" w:hAnsi="Courier New" w:cs="Courier New"/>
-          <w:sz w:val="20"/>
-          <w:szCs w:val="20"/>
-          <w:lang w:val="es-ES"/>
-        </w:rPr>
-        <w:t>instructor_id</w:t>
-      </w:r>
-      <w:r>
-        <w:rPr>
-          <w:rFonts w:ascii="Times New Roman" w:eastAsia="Times New Roman" w:hAnsi="Times New Roman" w:cs="Times New Roman"/>
-          <w:sz w:val="24"/>
-          <w:szCs w:val="24"/>
-          <w:lang w:val="es-ES"/>
-        </w:rPr>
-        <w:t>: Relación con el instructor (si aplica una restricción particular).</w:t>
-      </w:r>
-    </w:p>
-    <w:p>
-      <w:pPr>
-        <w:numPr>
-          <w:ilvl w:val="0"/>
-          <w:numId w:val="5"/>
-        </w:numPr>
-        <w:spacing w:before="100" w:beforeAutospacing="1" w:after="100" w:afterAutospacing="1" w:line="240" w:lineRule="auto"/>
-        <w:rPr>
-          <w:rFonts w:ascii="Times New Roman" w:eastAsia="Times New Roman" w:hAnsi="Times New Roman" w:cs="Times New Roman"/>
-          <w:sz w:val="24"/>
-          <w:szCs w:val="24"/>
-          <w:lang w:val="es-ES"/>
-        </w:rPr>
-      </w:pPr>
-      <w:r>
-        <w:rPr>
-          <w:rFonts w:ascii="Courier New" w:eastAsia="Times New Roman" w:hAnsi="Courier New" w:cs="Courier New"/>
-          <w:sz w:val="20"/>
-          <w:szCs w:val="20"/>
-          <w:lang w:val="es-ES"/>
-        </w:rPr>
-        <w:t>habilitado</w:t>
-      </w:r>
-      <w:r>
-        <w:rPr>
-          <w:rFonts w:ascii="Times New Roman" w:eastAsia="Times New Roman" w:hAnsi="Times New Roman" w:cs="Times New Roman"/>
-          <w:sz w:val="24"/>
-          <w:szCs w:val="24"/>
-          <w:lang w:val="es-ES"/>
-        </w:rPr>
-        <w:t>: Booleano para indicar si el instructor está disponible o no en festivo.</w:t>
-      </w:r>
-    </w:p>
-    <w:p>
-      <w:pPr>
-        <w:spacing w:before="100" w:beforeAutospacing="1" w:after="100" w:afterAutospacing="1" w:line="240" w:lineRule="auto"/>
-        <w:outlineLvl w:val="2"/>
         <w:rPr>
           <w:rFonts w:ascii="Times New Roman" w:eastAsia="Times New Roman" w:hAnsi="Times New Roman" w:cs="Times New Roman"/>
           <w:b/>
           <w:bCs/>
           <w:sz w:val="27"/>
           <w:szCs w:val="27"/>
-          <w:lang w:val="es-ES"/>
-        </w:rPr>
-      </w:pPr>
-      <w:r>
-        <w:rPr>
-          <w:rFonts w:ascii="Times New Roman" w:eastAsia="Times New Roman" w:hAnsi="Times New Roman" w:cs="Times New Roman"/>
-          <w:b/>
-          <w:bCs/>
-          <w:sz w:val="27"/>
-          <w:szCs w:val="27"/>
-          <w:lang w:val="es-ES"/>
-        </w:rPr>
-        <w:t>12. Programaciones (relación entre alumnos, instructores y horarios):</w:t>
-      </w:r>
-    </w:p>
-    <w:p>
-      <w:pPr>
-        <w:numPr>
-          <w:ilvl w:val="0"/>
-          <w:numId w:val="6"/>
-        </w:numPr>
-        <w:spacing w:before="100" w:beforeAutospacing="1" w:after="100" w:afterAutospacing="1" w:line="240" w:lineRule="auto"/>
-        <w:rPr>
-          <w:rFonts w:ascii="Times New Roman" w:eastAsia="Times New Roman" w:hAnsi="Times New Roman" w:cs="Times New Roman"/>
-          <w:sz w:val="24"/>
-          <w:szCs w:val="24"/>
-          <w:lang w:val="es-ES"/>
-        </w:rPr>
-      </w:pPr>
-      <w:r>
-        <w:rPr>
-          <w:rFonts w:ascii="Courier New" w:eastAsia="Times New Roman" w:hAnsi="Courier New" w:cs="Courier New"/>
-          <w:sz w:val="20"/>
-          <w:szCs w:val="20"/>
-          <w:lang w:val="es-ES"/>
-        </w:rPr>
-        <w:t>id</w:t>
-      </w:r>
-      <w:r>
-        <w:rPr>
-          <w:rFonts w:ascii="Times New Roman" w:eastAsia="Times New Roman" w:hAnsi="Times New Roman" w:cs="Times New Roman"/>
-          <w:sz w:val="24"/>
-          <w:szCs w:val="24"/>
-          <w:lang w:val="es-ES"/>
-        </w:rPr>
-        <w:t>: ID de la programación.</w:t>
-      </w:r>
-    </w:p>
-    <w:p>
-      <w:pPr>
-        <w:numPr>
-          <w:ilvl w:val="0"/>
-          <w:numId w:val="6"/>
-        </w:numPr>
-        <w:spacing w:before="100" w:beforeAutospacing="1" w:after="100" w:afterAutospacing="1" w:line="240" w:lineRule="auto"/>
-        <w:rPr>
-          <w:rFonts w:ascii="Times New Roman" w:eastAsia="Times New Roman" w:hAnsi="Times New Roman" w:cs="Times New Roman"/>
-          <w:sz w:val="24"/>
-          <w:szCs w:val="24"/>
-          <w:lang w:val="es-ES"/>
-        </w:rPr>
-      </w:pPr>
-      <w:r>
-        <w:rPr>
-          <w:rFonts w:ascii="Courier New" w:eastAsia="Times New Roman" w:hAnsi="Courier New" w:cs="Courier New"/>
-          <w:sz w:val="20"/>
-          <w:szCs w:val="20"/>
-          <w:lang w:val="es-ES"/>
-        </w:rPr>
-        <w:t>alumno_id</w:t>
-      </w:r>
-      <w:r>
-        <w:rPr>
-          <w:rFonts w:ascii="Times New Roman" w:eastAsia="Times New Roman" w:hAnsi="Times New Roman" w:cs="Times New Roman"/>
-          <w:sz w:val="24"/>
-          <w:szCs w:val="24"/>
-          <w:lang w:val="es-ES"/>
-        </w:rPr>
-        <w:t>: Relación con el alumno.</w:t>
-      </w:r>
-    </w:p>
-    <w:p>
-      <w:pPr>
-        <w:numPr>
-          <w:ilvl w:val="0"/>
-          <w:numId w:val="6"/>
-        </w:numPr>
-        <w:spacing w:before="100" w:beforeAutospacing="1" w:after="100" w:afterAutospacing="1" w:line="240" w:lineRule="auto"/>
-        <w:rPr>
-          <w:rFonts w:ascii="Times New Roman" w:eastAsia="Times New Roman" w:hAnsi="Times New Roman" w:cs="Times New Roman"/>
-          <w:sz w:val="24"/>
-          <w:szCs w:val="24"/>
-          <w:lang w:val="es-ES"/>
-        </w:rPr>
-      </w:pPr>
-      <w:r>
-        <w:rPr>
-          <w:rFonts w:ascii="Courier New" w:eastAsia="Times New Roman" w:hAnsi="Courier New" w:cs="Courier New"/>
-          <w:sz w:val="20"/>
-          <w:szCs w:val="20"/>
-          <w:lang w:val="es-ES"/>
-        </w:rPr>
-        <w:t>instructor_id</w:t>
-      </w:r>
-      <w:r>
-        <w:rPr>
-          <w:rFonts w:ascii="Times New Roman" w:eastAsia="Times New Roman" w:hAnsi="Times New Roman" w:cs="Times New Roman"/>
-          <w:sz w:val="24"/>
-          <w:szCs w:val="24"/>
-          <w:lang w:val="es-ES"/>
-        </w:rPr>
-        <w:t>: Relación con el instructor.</w:t>
-      </w:r>
-    </w:p>
-    <w:p>
-      <w:pPr>
-        <w:numPr>
-          <w:ilvl w:val="0"/>
-          <w:numId w:val="6"/>
-        </w:numPr>
-        <w:spacing w:before="100" w:beforeAutospacing="1" w:after="100" w:afterAutospacing="1" w:line="240" w:lineRule="auto"/>
-        <w:rPr>
-          <w:rFonts w:ascii="Times New Roman" w:eastAsia="Times New Roman" w:hAnsi="Times New Roman" w:cs="Times New Roman"/>
-          <w:sz w:val="24"/>
-          <w:szCs w:val="24"/>
-          <w:lang w:val="es-ES"/>
-        </w:rPr>
-      </w:pPr>
-      <w:r>
-        <w:rPr>
-          <w:rFonts w:ascii="Courier New" w:eastAsia="Times New Roman" w:hAnsi="Courier New" w:cs="Courier New"/>
-          <w:sz w:val="20"/>
-          <w:szCs w:val="20"/>
-          <w:lang w:val="es-ES"/>
-        </w:rPr>
-        <w:t>vehiculo_id</w:t>
-      </w:r>
-      <w:r>
-        <w:rPr>
-          <w:rFonts w:ascii="Times New Roman" w:eastAsia="Times New Roman" w:hAnsi="Times New Roman" w:cs="Times New Roman"/>
-          <w:sz w:val="24"/>
-          <w:szCs w:val="24"/>
-          <w:lang w:val="es-ES"/>
-        </w:rPr>
-        <w:t>: Relación con el vehículo asignado.</w:t>
-      </w:r>
-    </w:p>
-    <w:p>
-      <w:pPr>
-        <w:numPr>
-          <w:ilvl w:val="0"/>
-          <w:numId w:val="6"/>
-        </w:numPr>
-        <w:spacing w:before="100" w:beforeAutospacing="1" w:after="100" w:afterAutospacing="1" w:line="240" w:lineRule="auto"/>
-        <w:rPr>
-          <w:rFonts w:ascii="Times New Roman" w:eastAsia="Times New Roman" w:hAnsi="Times New Roman" w:cs="Times New Roman"/>
-          <w:sz w:val="24"/>
-          <w:szCs w:val="24"/>
-          <w:lang w:val="es-ES"/>
-        </w:rPr>
-      </w:pPr>
-      <w:r>
-        <w:rPr>
-          <w:rFonts w:ascii="Courier New" w:eastAsia="Times New Roman" w:hAnsi="Courier New" w:cs="Courier New"/>
-          <w:sz w:val="20"/>
-          <w:szCs w:val="20"/>
-          <w:lang w:val="es-ES"/>
-        </w:rPr>
-        <w:t>curso_id</w:t>
-      </w:r>
-      <w:r>
-        <w:rPr>
-          <w:rFonts w:ascii="Times New Roman" w:eastAsia="Times New Roman" w:hAnsi="Times New Roman" w:cs="Times New Roman"/>
-          <w:sz w:val="24"/>
-          <w:szCs w:val="24"/>
-          <w:lang w:val="es-ES"/>
-        </w:rPr>
-        <w:t>: Relación con el curso.</w:t>
-      </w:r>
-    </w:p>
-    <w:p>
-      <w:pPr>
-        <w:numPr>
-          <w:ilvl w:val="0"/>
-          <w:numId w:val="6"/>
-        </w:numPr>
-        <w:spacing w:before="100" w:beforeAutospacing="1" w:after="100" w:afterAutospacing="1" w:line="240" w:lineRule="auto"/>
-        <w:rPr>
-          <w:rFonts w:ascii="Times New Roman" w:eastAsia="Times New Roman" w:hAnsi="Times New Roman" w:cs="Times New Roman"/>
-          <w:sz w:val="24"/>
-          <w:szCs w:val="24"/>
-          <w:lang w:val="es-ES"/>
-        </w:rPr>
-      </w:pPr>
-      <w:r>
-        <w:rPr>
-          <w:rFonts w:ascii="Courier New" w:eastAsia="Times New Roman" w:hAnsi="Courier New" w:cs="Courier New"/>
-          <w:sz w:val="20"/>
-          <w:szCs w:val="20"/>
-          <w:lang w:val="es-ES"/>
-        </w:rPr>
-        <w:t>horario_id</w:t>
-      </w:r>
-      <w:r>
-        <w:rPr>
-          <w:rFonts w:ascii="Times New Roman" w:eastAsia="Times New Roman" w:hAnsi="Times New Roman" w:cs="Times New Roman"/>
-          <w:sz w:val="24"/>
-          <w:szCs w:val="24"/>
-          <w:lang w:val="es-ES"/>
-        </w:rPr>
-        <w:t>: Relación con el horario seleccionado.</w:t>
-      </w:r>
-    </w:p>
-    <w:p>
-      <w:pPr>
-        <w:numPr>
-          <w:ilvl w:val="0"/>
-          <w:numId w:val="6"/>
-        </w:numPr>
-        <w:spacing w:before="100" w:beforeAutospacing="1" w:after="100" w:afterAutospacing="1" w:line="240" w:lineRule="auto"/>
-        <w:rPr>
-          <w:rFonts w:ascii="Times New Roman" w:eastAsia="Times New Roman" w:hAnsi="Times New Roman" w:cs="Times New Roman"/>
-          <w:sz w:val="24"/>
-          <w:szCs w:val="24"/>
-          <w:lang w:val="es-ES"/>
-        </w:rPr>
-      </w:pPr>
-      <w:r>
-        <w:rPr>
-          <w:rFonts w:ascii="Courier New" w:eastAsia="Times New Roman" w:hAnsi="Courier New" w:cs="Courier New"/>
-          <w:sz w:val="20"/>
-          <w:szCs w:val="20"/>
-          <w:lang w:val="es-ES"/>
-        </w:rPr>
-        <w:t>fecha_programacion</w:t>
-      </w:r>
-      <w:r>
-        <w:rPr>
-          <w:rFonts w:ascii="Times New Roman" w:eastAsia="Times New Roman" w:hAnsi="Times New Roman" w:cs="Times New Roman"/>
-          <w:sz w:val="24"/>
-          <w:szCs w:val="24"/>
-          <w:lang w:val="es-ES"/>
-        </w:rPr>
-        <w:t>: Fecha en que se programó la clase.</w:t>
-      </w:r>
-    </w:p>
-    <w:p>
-      <w:pPr>
-        <w:numPr>
-          <w:ilvl w:val="0"/>
-          <w:numId w:val="6"/>
-        </w:numPr>
-        <w:spacing w:before="100" w:beforeAutospacing="1" w:after="100" w:afterAutospacing="1" w:line="240" w:lineRule="auto"/>
-        <w:rPr>
-          <w:rFonts w:ascii="Times New Roman" w:eastAsia="Times New Roman" w:hAnsi="Times New Roman" w:cs="Times New Roman"/>
-          <w:sz w:val="24"/>
-          <w:szCs w:val="24"/>
-          <w:lang w:val="es-ES"/>
-        </w:rPr>
-      </w:pPr>
-      <w:r>
-        <w:rPr>
-          <w:rFonts w:ascii="Courier New" w:eastAsia="Times New Roman" w:hAnsi="Courier New" w:cs="Courier New"/>
-          <w:sz w:val="20"/>
-          <w:szCs w:val="20"/>
-          <w:lang w:val="es-ES"/>
-        </w:rPr>
-        <w:t>estado</w:t>
-      </w:r>
-      <w:r>
-        <w:rPr>
-          <w:rFonts w:ascii="Times New Roman" w:eastAsia="Times New Roman" w:hAnsi="Times New Roman" w:cs="Times New Roman"/>
-          <w:sz w:val="24"/>
-          <w:szCs w:val="24"/>
-          <w:lang w:val="es-ES"/>
-        </w:rPr>
-        <w:t>: Estado de la programación (pendiente, completada, cancelada).</w:t>
-      </w:r>
-    </w:p>
-    <w:p>
-      <w:pPr>
-        <w:spacing w:before="100" w:beforeAutospacing="1" w:after="100" w:afterAutospacing="1" w:line="240" w:lineRule="auto"/>
-        <w:outlineLvl w:val="2"/>
-        <w:rPr>
-          <w:rFonts w:ascii="Times New Roman" w:eastAsia="Times New Roman" w:hAnsi="Times New Roman" w:cs="Times New Roman"/>
-          <w:b/>
-          <w:bCs/>
-          <w:sz w:val="27"/>
-          <w:szCs w:val="27"/>
-          <w:lang w:val="es-ES"/>
-        </w:rPr>
-      </w:pPr>
-      <w:r>
-        <w:rPr>
-          <w:rFonts w:ascii="Times New Roman" w:eastAsia="Times New Roman" w:hAnsi="Times New Roman" w:cs="Times New Roman"/>
-          <w:b/>
-          <w:bCs/>
-          <w:sz w:val="27"/>
-          <w:szCs w:val="27"/>
-          <w:lang w:val="es-ES"/>
-        </w:rPr>
-        <w:t>13. Calendario de Pico y Placa:</w:t>
-      </w:r>
-    </w:p>
-    <w:p>
-      <w:pPr>
-        <w:numPr>
-          <w:ilvl w:val="0"/>
-          <w:numId w:val="7"/>
-        </w:numPr>
-        <w:spacing w:before="100" w:beforeAutospacing="1" w:after="100" w:afterAutospacing="1" w:line="240" w:lineRule="auto"/>
-        <w:rPr>
-          <w:rFonts w:ascii="Times New Roman" w:eastAsia="Times New Roman" w:hAnsi="Times New Roman" w:cs="Times New Roman"/>
-          <w:sz w:val="24"/>
-          <w:szCs w:val="24"/>
-        </w:rPr>
-      </w:pPr>
-      <w:r>
-        <w:rPr>
-          <w:rFonts w:ascii="Courier New" w:eastAsia="Times New Roman" w:hAnsi="Courier New" w:cs="Courier New"/>
-          <w:sz w:val="20"/>
-          <w:szCs w:val="20"/>
-        </w:rPr>
-        <w:t>id</w:t>
-      </w:r>
-      <w:r>
-        <w:rPr>
-          <w:rFonts w:ascii="Times New Roman" w:eastAsia="Times New Roman" w:hAnsi="Times New Roman" w:cs="Times New Roman"/>
-          <w:sz w:val="24"/>
-          <w:szCs w:val="24"/>
-        </w:rPr>
-        <w:t xml:space="preserve">: ID del </w:t>
-      </w:r>
-      <w:proofErr w:type="spellStart"/>
-      <w:r>
-        <w:rPr>
-          <w:rFonts w:ascii="Times New Roman" w:eastAsia="Times New Roman" w:hAnsi="Times New Roman" w:cs="Times New Roman"/>
-          <w:sz w:val="24"/>
-          <w:szCs w:val="24"/>
-        </w:rPr>
-        <w:t>calendario</w:t>
-      </w:r>
-      <w:proofErr w:type="spellEnd"/>
-      <w:r>
-        <w:rPr>
-          <w:rFonts w:ascii="Times New Roman" w:eastAsia="Times New Roman" w:hAnsi="Times New Roman" w:cs="Times New Roman"/>
-          <w:sz w:val="24"/>
-          <w:szCs w:val="24"/>
-        </w:rPr>
-        <w:t>.</w:t>
-      </w:r>
-    </w:p>
-    <w:p>
-      <w:pPr>
-        <w:numPr>
-          <w:ilvl w:val="0"/>
-          <w:numId w:val="7"/>
-        </w:numPr>
-        <w:spacing w:before="100" w:beforeAutospacing="1" w:after="100" w:afterAutospacing="1" w:line="240" w:lineRule="auto"/>
-        <w:rPr>
-          <w:rFonts w:ascii="Times New Roman" w:eastAsia="Times New Roman" w:hAnsi="Times New Roman" w:cs="Times New Roman"/>
-          <w:sz w:val="24"/>
-          <w:szCs w:val="24"/>
-          <w:lang w:val="es-ES"/>
-        </w:rPr>
-      </w:pPr>
-      <w:r>
-        <w:rPr>
-          <w:rFonts w:ascii="Courier New" w:eastAsia="Times New Roman" w:hAnsi="Courier New" w:cs="Courier New"/>
-          <w:sz w:val="20"/>
-          <w:szCs w:val="20"/>
-          <w:lang w:val="es-ES"/>
-        </w:rPr>
-        <w:t>vehiculo_id</w:t>
-      </w:r>
-      <w:r>
-        <w:rPr>
-          <w:rFonts w:ascii="Times New Roman" w:eastAsia="Times New Roman" w:hAnsi="Times New Roman" w:cs="Times New Roman"/>
-          <w:sz w:val="24"/>
-          <w:szCs w:val="24"/>
-          <w:lang w:val="es-ES"/>
-        </w:rPr>
-        <w:t>: Relación con el vehículo afectado.</w:t>
-      </w:r>
-    </w:p>
-    <w:p>
-      <w:pPr>
-        <w:numPr>
-          <w:ilvl w:val="0"/>
-          <w:numId w:val="7"/>
-        </w:numPr>
-        <w:spacing w:before="100" w:beforeAutospacing="1" w:after="100" w:afterAutospacing="1" w:line="240" w:lineRule="auto"/>
-        <w:rPr>
-          <w:rFonts w:ascii="Times New Roman" w:eastAsia="Times New Roman" w:hAnsi="Times New Roman" w:cs="Times New Roman"/>
-          <w:sz w:val="24"/>
-          <w:szCs w:val="24"/>
-          <w:lang w:val="es-ES"/>
-        </w:rPr>
-      </w:pPr>
-      <w:r>
-        <w:rPr>
-          <w:rFonts w:ascii="Courier New" w:eastAsia="Times New Roman" w:hAnsi="Courier New" w:cs="Courier New"/>
-          <w:sz w:val="20"/>
-          <w:szCs w:val="20"/>
-          <w:lang w:val="es-ES"/>
-        </w:rPr>
-        <w:t>dia_semana</w:t>
-      </w:r>
-      <w:r>
-        <w:rPr>
-          <w:rFonts w:ascii="Times New Roman" w:eastAsia="Times New Roman" w:hAnsi="Times New Roman" w:cs="Times New Roman"/>
-          <w:sz w:val="24"/>
-          <w:szCs w:val="24"/>
-          <w:lang w:val="es-ES"/>
-        </w:rPr>
-        <w:t>: Día de la semana que aplica la restricción.</w:t>
-      </w:r>
-    </w:p>
-    <w:p>
-      <w:pPr>
-        <w:numPr>
-          <w:ilvl w:val="0"/>
-          <w:numId w:val="7"/>
-        </w:numPr>
-        <w:spacing w:before="100" w:beforeAutospacing="1" w:after="100" w:afterAutospacing="1" w:line="240" w:lineRule="auto"/>
-        <w:rPr>
-          <w:rFonts w:ascii="Times New Roman" w:eastAsia="Times New Roman" w:hAnsi="Times New Roman" w:cs="Times New Roman"/>
-          <w:sz w:val="24"/>
-          <w:szCs w:val="24"/>
-          <w:lang w:val="es-ES"/>
-        </w:rPr>
-      </w:pPr>
-      <w:r>
-        <w:rPr>
-          <w:rFonts w:ascii="Courier New" w:eastAsia="Times New Roman" w:hAnsi="Courier New" w:cs="Courier New"/>
-          <w:sz w:val="20"/>
-          <w:szCs w:val="20"/>
-          <w:lang w:val="es-ES"/>
-        </w:rPr>
-        <w:t>hora_inicio</w:t>
-      </w:r>
-      <w:r>
-        <w:rPr>
-          <w:rFonts w:ascii="Times New Roman" w:eastAsia="Times New Roman" w:hAnsi="Times New Roman" w:cs="Times New Roman"/>
-          <w:sz w:val="24"/>
-          <w:szCs w:val="24"/>
-          <w:lang w:val="es-ES"/>
-        </w:rPr>
-        <w:t>: Hora de inicio de la restricción.</w:t>
-      </w:r>
-    </w:p>
-    <w:p>
-      <w:pPr>
-        <w:numPr>
-          <w:ilvl w:val="0"/>
-          <w:numId w:val="7"/>
-        </w:numPr>
-        <w:spacing w:before="100" w:beforeAutospacing="1" w:after="100" w:afterAutospacing="1" w:line="240" w:lineRule="auto"/>
-        <w:rPr>
-          <w:rFonts w:ascii="Times New Roman" w:eastAsia="Times New Roman" w:hAnsi="Times New Roman" w:cs="Times New Roman"/>
-          <w:sz w:val="24"/>
-          <w:szCs w:val="24"/>
-          <w:lang w:val="es-ES"/>
-        </w:rPr>
-      </w:pPr>
-      <w:r>
-        <w:rPr>
-          <w:rFonts w:ascii="Courier New" w:eastAsia="Times New Roman" w:hAnsi="Courier New" w:cs="Courier New"/>
-          <w:sz w:val="20"/>
-          <w:szCs w:val="20"/>
-          <w:lang w:val="es-ES"/>
-        </w:rPr>
-        <w:t>hora_fin</w:t>
-      </w:r>
-      <w:r>
-        <w:rPr>
-          <w:rFonts w:ascii="Times New Roman" w:eastAsia="Times New Roman" w:hAnsi="Times New Roman" w:cs="Times New Roman"/>
-          <w:sz w:val="24"/>
-          <w:szCs w:val="24"/>
-          <w:lang w:val="es-ES"/>
-        </w:rPr>
-        <w:t>: Hora de fin de la restricción.</w:t>
-      </w:r>
-    </w:p>
-    <w:p>
-      <w:pPr>
-        <w:spacing w:before="100" w:beforeAutospacing="1" w:after="100" w:afterAutospacing="1" w:line="240" w:lineRule="auto"/>
-        <w:outlineLvl w:val="2"/>
-        <w:rPr>
-          <w:rFonts w:ascii="Times New Roman" w:eastAsia="Times New Roman" w:hAnsi="Times New Roman" w:cs="Times New Roman"/>
-          <w:b/>
-          <w:bCs/>
-          <w:sz w:val="27"/>
-          <w:szCs w:val="27"/>
-          <w:lang w:val="es-ES"/>
-        </w:rPr>
-      </w:pPr>
-      <w:r>
-        <w:rPr>
-          <w:rFonts w:ascii="Times New Roman" w:eastAsia="Times New Roman" w:hAnsi="Times New Roman" w:cs="Times New Roman"/>
-          <w:b/>
-          <w:bCs/>
-          <w:sz w:val="27"/>
-          <w:szCs w:val="27"/>
-          <w:lang w:val="es-ES"/>
-        </w:rPr>
-        <w:t>14. Historial de Penalidades (en caso de mantener un registro):</w:t>
-      </w:r>
-    </w:p>
-    <w:p>
-      <w:pPr>
-        <w:numPr>
-          <w:ilvl w:val="0"/>
-          <w:numId w:val="8"/>
-        </w:numPr>
-        <w:spacing w:before="100" w:beforeAutospacing="1" w:after="100" w:afterAutospacing="1" w:line="240" w:lineRule="auto"/>
-        <w:rPr>
-          <w:rFonts w:ascii="Times New Roman" w:eastAsia="Times New Roman" w:hAnsi="Times New Roman" w:cs="Times New Roman"/>
-          <w:sz w:val="24"/>
-          <w:szCs w:val="24"/>
-        </w:rPr>
-      </w:pPr>
-      <w:r>
-        <w:rPr>
-          <w:rFonts w:ascii="Courier New" w:eastAsia="Times New Roman" w:hAnsi="Courier New" w:cs="Courier New"/>
-          <w:sz w:val="20"/>
-          <w:szCs w:val="20"/>
-        </w:rPr>
-        <w:t>id</w:t>
-      </w:r>
-      <w:r>
-        <w:rPr>
-          <w:rFonts w:ascii="Times New Roman" w:eastAsia="Times New Roman" w:hAnsi="Times New Roman" w:cs="Times New Roman"/>
-          <w:sz w:val="24"/>
-          <w:szCs w:val="24"/>
-        </w:rPr>
-        <w:t xml:space="preserve">: ID del </w:t>
-      </w:r>
-      <w:proofErr w:type="spellStart"/>
-      <w:r>
-        <w:rPr>
-          <w:rFonts w:ascii="Times New Roman" w:eastAsia="Times New Roman" w:hAnsi="Times New Roman" w:cs="Times New Roman"/>
-          <w:sz w:val="24"/>
-          <w:szCs w:val="24"/>
-        </w:rPr>
-        <w:t>historial</w:t>
-      </w:r>
-      <w:proofErr w:type="spellEnd"/>
-      <w:r>
-        <w:rPr>
-          <w:rFonts w:ascii="Times New Roman" w:eastAsia="Times New Roman" w:hAnsi="Times New Roman" w:cs="Times New Roman"/>
-          <w:sz w:val="24"/>
-          <w:szCs w:val="24"/>
-        </w:rPr>
-        <w:t>.</w:t>
-      </w:r>
-    </w:p>
-    <w:p>
-      <w:pPr>
-        <w:numPr>
-          <w:ilvl w:val="0"/>
-          <w:numId w:val="8"/>
-        </w:numPr>
-        <w:spacing w:before="100" w:beforeAutospacing="1" w:after="100" w:afterAutospacing="1" w:line="240" w:lineRule="auto"/>
-        <w:rPr>
-          <w:rFonts w:ascii="Times New Roman" w:eastAsia="Times New Roman" w:hAnsi="Times New Roman" w:cs="Times New Roman"/>
-          <w:sz w:val="24"/>
-          <w:szCs w:val="24"/>
-          <w:lang w:val="es-ES"/>
-        </w:rPr>
-      </w:pPr>
-      <w:r>
-        <w:rPr>
-          <w:rFonts w:ascii="Courier New" w:eastAsia="Times New Roman" w:hAnsi="Courier New" w:cs="Courier New"/>
-          <w:sz w:val="20"/>
-          <w:szCs w:val="20"/>
-          <w:lang w:val="es-ES"/>
-        </w:rPr>
-        <w:t>alumno_id</w:t>
-      </w:r>
-      <w:r>
-        <w:rPr>
-          <w:rFonts w:ascii="Times New Roman" w:eastAsia="Times New Roman" w:hAnsi="Times New Roman" w:cs="Times New Roman"/>
-          <w:sz w:val="24"/>
-          <w:szCs w:val="24"/>
-          <w:lang w:val="es-ES"/>
-        </w:rPr>
-        <w:t>: Relación con el alumno.</w:t>
-      </w:r>
-    </w:p>
-    <w:p>
-      <w:pPr>
-        <w:numPr>
-          <w:ilvl w:val="0"/>
-          <w:numId w:val="8"/>
-        </w:numPr>
-        <w:spacing w:before="100" w:beforeAutospacing="1" w:after="100" w:afterAutospacing="1" w:line="240" w:lineRule="auto"/>
-        <w:rPr>
-          <w:rFonts w:ascii="Times New Roman" w:eastAsia="Times New Roman" w:hAnsi="Times New Roman" w:cs="Times New Roman"/>
-          <w:sz w:val="24"/>
-          <w:szCs w:val="24"/>
-          <w:lang w:val="es-ES"/>
-        </w:rPr>
-      </w:pPr>
-      <w:r>
-        <w:rPr>
-          <w:rFonts w:ascii="Courier New" w:eastAsia="Times New Roman" w:hAnsi="Courier New" w:cs="Courier New"/>
-          <w:sz w:val="20"/>
-          <w:szCs w:val="20"/>
-          <w:lang w:val="es-ES"/>
-        </w:rPr>
-        <w:t>clase_id</w:t>
-      </w:r>
-      <w:r>
-        <w:rPr>
-          <w:rFonts w:ascii="Times New Roman" w:eastAsia="Times New Roman" w:hAnsi="Times New Roman" w:cs="Times New Roman"/>
-          <w:sz w:val="24"/>
-          <w:szCs w:val="24"/>
-          <w:lang w:val="es-ES"/>
-        </w:rPr>
-        <w:t>: Relación con la clase.</w:t>
-      </w:r>
-    </w:p>
-    <w:p>
-      <w:pPr>
-        <w:numPr>
-          <w:ilvl w:val="0"/>
-          <w:numId w:val="8"/>
-        </w:numPr>
-        <w:spacing w:before="100" w:beforeAutospacing="1" w:after="100" w:afterAutospacing="1" w:line="240" w:lineRule="auto"/>
-        <w:rPr>
-          <w:rFonts w:ascii="Times New Roman" w:eastAsia="Times New Roman" w:hAnsi="Times New Roman" w:cs="Times New Roman"/>
-          <w:sz w:val="24"/>
-          <w:szCs w:val="24"/>
-          <w:lang w:val="es-ES"/>
-        </w:rPr>
-      </w:pPr>
-      <w:r>
-        <w:rPr>
-          <w:rFonts w:ascii="Courier New" w:eastAsia="Times New Roman" w:hAnsi="Courier New" w:cs="Courier New"/>
-          <w:sz w:val="20"/>
-          <w:szCs w:val="20"/>
-          <w:lang w:val="es-ES"/>
-        </w:rPr>
-        <w:t>monto</w:t>
-      </w:r>
-      <w:r>
-        <w:rPr>
-          <w:rFonts w:ascii="Times New Roman" w:eastAsia="Times New Roman" w:hAnsi="Times New Roman" w:cs="Times New Roman"/>
-          <w:sz w:val="24"/>
-          <w:szCs w:val="24"/>
-          <w:lang w:val="es-ES"/>
-        </w:rPr>
-        <w:t>: Monto de la penalidad aplicada.</w:t>
-      </w:r>
-    </w:p>
-    <w:p>
-      <w:pPr>
-        <w:numPr>
-          <w:ilvl w:val="0"/>
-          <w:numId w:val="8"/>
-        </w:numPr>
-        <w:spacing w:before="100" w:beforeAutospacing="1" w:after="100" w:afterAutospacing="1" w:line="240" w:lineRule="auto"/>
-        <w:rPr>
-          <w:rFonts w:ascii="Times New Roman" w:eastAsia="Times New Roman" w:hAnsi="Times New Roman" w:cs="Times New Roman"/>
-          <w:sz w:val="24"/>
-          <w:szCs w:val="24"/>
-          <w:lang w:val="es-ES"/>
-        </w:rPr>
-      </w:pPr>
-      <w:r>
-        <w:rPr>
-          <w:rFonts w:ascii="Courier New" w:eastAsia="Times New Roman" w:hAnsi="Courier New" w:cs="Courier New"/>
-          <w:sz w:val="20"/>
-          <w:szCs w:val="20"/>
-          <w:lang w:val="es-ES"/>
-        </w:rPr>
-        <w:t>fecha_penalidad</w:t>
-      </w:r>
-      <w:r>
-        <w:rPr>
-          <w:rFonts w:ascii="Times New Roman" w:eastAsia="Times New Roman" w:hAnsi="Times New Roman" w:cs="Times New Roman"/>
-          <w:sz w:val="24"/>
-          <w:szCs w:val="24"/>
-          <w:lang w:val="es-ES"/>
-        </w:rPr>
-        <w:t>: Fecha en que se aplicó la penalidad.</w:t>
-      </w:r>
-    </w:p>
-    <w:p>
-      <w:pPr>
-        <w:numPr>
-          <w:ilvl w:val="0"/>
-          <w:numId w:val="8"/>
-        </w:numPr>
-        <w:spacing w:before="100" w:beforeAutospacing="1" w:after="100" w:afterAutospacing="1" w:line="240" w:lineRule="auto"/>
-        <w:rPr>
-          <w:rFonts w:ascii="Times New Roman" w:eastAsia="Times New Roman" w:hAnsi="Times New Roman" w:cs="Times New Roman"/>
-          <w:sz w:val="24"/>
-          <w:szCs w:val="24"/>
-          <w:lang w:val="es-ES"/>
-        </w:rPr>
-      </w:pPr>
-      <w:r>
-        <w:rPr>
-          <w:rFonts w:ascii="Courier New" w:eastAsia="Times New Roman" w:hAnsi="Courier New" w:cs="Courier New"/>
-          <w:sz w:val="20"/>
-          <w:szCs w:val="20"/>
-          <w:lang w:val="es-ES"/>
-        </w:rPr>
-        <w:t>estado</w:t>
-      </w:r>
-      <w:r>
-        <w:rPr>
-          <w:rFonts w:ascii="Times New Roman" w:eastAsia="Times New Roman" w:hAnsi="Times New Roman" w:cs="Times New Roman"/>
-          <w:sz w:val="24"/>
-          <w:szCs w:val="24"/>
-          <w:lang w:val="es-ES"/>
-        </w:rPr>
-        <w:t>: Estado de la penalidad (pendiente, pagada).</w:t>
-      </w:r>
-    </w:p>
-    <w:p>
-      <w:pPr>
-        <w:spacing w:before="100" w:beforeAutospacing="1" w:after="100" w:afterAutospacing="1" w:line="240" w:lineRule="auto"/>
-        <w:outlineLvl w:val="2"/>
-        <w:rPr>
-          <w:rFonts w:ascii="Times New Roman" w:eastAsia="Times New Roman" w:hAnsi="Times New Roman" w:cs="Times New Roman"/>
-          <w:b/>
-          <w:bCs/>
-          <w:sz w:val="27"/>
-          <w:szCs w:val="27"/>
-          <w:lang w:val="es-ES"/>
-        </w:rPr>
-      </w:pPr>
-      <w:r>
-        <w:rPr>
-          <w:rFonts w:ascii="Times New Roman" w:eastAsia="Times New Roman" w:hAnsi="Times New Roman" w:cs="Times New Roman"/>
-          <w:b/>
-          <w:bCs/>
-          <w:sz w:val="27"/>
-          <w:szCs w:val="27"/>
-          <w:lang w:val="es-ES"/>
-        </w:rPr>
-        <w:t>15. Restricciones de Clases (gestión de cantidad mínima y máxima de horas):</w:t>
-      </w:r>
-    </w:p>
-    <w:p>
-      <w:pPr>
-        <w:numPr>
-          <w:ilvl w:val="0"/>
-          <w:numId w:val="9"/>
-        </w:numPr>
-        <w:spacing w:before="100" w:beforeAutospacing="1" w:after="100" w:afterAutospacing="1" w:line="240" w:lineRule="auto"/>
-        <w:rPr>
-          <w:rFonts w:ascii="Times New Roman" w:eastAsia="Times New Roman" w:hAnsi="Times New Roman" w:cs="Times New Roman"/>
-          <w:sz w:val="24"/>
-          <w:szCs w:val="24"/>
-          <w:lang w:val="es-ES"/>
-        </w:rPr>
-      </w:pPr>
-      <w:r>
-        <w:rPr>
-          <w:rFonts w:ascii="Courier New" w:eastAsia="Times New Roman" w:hAnsi="Courier New" w:cs="Courier New"/>
-          <w:sz w:val="20"/>
-          <w:szCs w:val="20"/>
-          <w:lang w:val="es-ES"/>
-        </w:rPr>
-        <w:lastRenderedPageBreak/>
-        <w:t>id</w:t>
-      </w:r>
-      <w:r>
-        <w:rPr>
-          <w:rFonts w:ascii="Times New Roman" w:eastAsia="Times New Roman" w:hAnsi="Times New Roman" w:cs="Times New Roman"/>
-          <w:sz w:val="24"/>
-          <w:szCs w:val="24"/>
-          <w:lang w:val="es-ES"/>
-        </w:rPr>
-        <w:t>: ID de la restricción.</w:t>
-      </w:r>
-    </w:p>
-    <w:p>
-      <w:pPr>
-        <w:numPr>
-          <w:ilvl w:val="0"/>
-          <w:numId w:val="9"/>
-        </w:numPr>
-        <w:spacing w:before="100" w:beforeAutospacing="1" w:after="100" w:afterAutospacing="1" w:line="240" w:lineRule="auto"/>
-        <w:rPr>
-          <w:rFonts w:ascii="Times New Roman" w:eastAsia="Times New Roman" w:hAnsi="Times New Roman" w:cs="Times New Roman"/>
-          <w:sz w:val="24"/>
-          <w:szCs w:val="24"/>
-          <w:lang w:val="es-ES"/>
-        </w:rPr>
-      </w:pPr>
-      <w:proofErr w:type="spellStart"/>
-      <w:r>
-        <w:rPr>
-          <w:rFonts w:ascii="Courier New" w:eastAsia="Times New Roman" w:hAnsi="Courier New" w:cs="Courier New"/>
-          <w:sz w:val="20"/>
-          <w:szCs w:val="20"/>
-          <w:lang w:val="es-ES"/>
-        </w:rPr>
-        <w:t>curso_id</w:t>
-      </w:r>
-      <w:proofErr w:type="spellEnd"/>
-      <w:r>
-        <w:rPr>
-          <w:rFonts w:ascii="Times New Roman" w:eastAsia="Times New Roman" w:hAnsi="Times New Roman" w:cs="Times New Roman"/>
-          <w:sz w:val="24"/>
-          <w:szCs w:val="24"/>
-          <w:lang w:val="es-ES"/>
-        </w:rPr>
-        <w:t>: Relación con el curso.</w:t>
-      </w:r>
-    </w:p>
-    <w:p>
-      <w:pPr>
-        <w:numPr>
-          <w:ilvl w:val="0"/>
-          <w:numId w:val="9"/>
-        </w:numPr>
-        <w:spacing w:before="100" w:beforeAutospacing="1" w:after="100" w:afterAutospacing="1" w:line="240" w:lineRule="auto"/>
-        <w:rPr>
-          <w:rFonts w:ascii="Times New Roman" w:eastAsia="Times New Roman" w:hAnsi="Times New Roman" w:cs="Times New Roman"/>
-          <w:sz w:val="24"/>
-          <w:szCs w:val="24"/>
-          <w:lang w:val="es-ES"/>
-        </w:rPr>
-      </w:pPr>
-      <w:proofErr w:type="spellStart"/>
-      <w:r>
-        <w:rPr>
-          <w:rFonts w:ascii="Courier New" w:eastAsia="Times New Roman" w:hAnsi="Courier New" w:cs="Courier New"/>
-          <w:sz w:val="20"/>
-          <w:szCs w:val="20"/>
-          <w:lang w:val="es-ES"/>
-        </w:rPr>
-        <w:t>minimo_horas</w:t>
-      </w:r>
-      <w:proofErr w:type="spellEnd"/>
-      <w:r>
-        <w:rPr>
-          <w:rFonts w:ascii="Times New Roman" w:eastAsia="Times New Roman" w:hAnsi="Times New Roman" w:cs="Times New Roman"/>
-          <w:sz w:val="24"/>
-          <w:szCs w:val="24"/>
-          <w:lang w:val="es-ES"/>
-        </w:rPr>
-        <w:t>: Mínimo de horas que puede programar el alumno en una sesión.</w:t>
-      </w:r>
-    </w:p>
-    <w:p>
-      <w:pPr>
-        <w:numPr>
-          <w:ilvl w:val="0"/>
-          <w:numId w:val="9"/>
-        </w:numPr>
-        <w:spacing w:before="100" w:beforeAutospacing="1" w:after="100" w:afterAutospacing="1" w:line="240" w:lineRule="auto"/>
-        <w:rPr>
-          <w:rFonts w:ascii="Times New Roman" w:eastAsia="Times New Roman" w:hAnsi="Times New Roman" w:cs="Times New Roman"/>
-          <w:sz w:val="24"/>
-          <w:szCs w:val="24"/>
-          <w:lang w:val="es-ES"/>
-        </w:rPr>
-      </w:pPr>
-      <w:proofErr w:type="spellStart"/>
-      <w:r>
-        <w:rPr>
-          <w:rFonts w:ascii="Courier New" w:eastAsia="Times New Roman" w:hAnsi="Courier New" w:cs="Courier New"/>
-          <w:sz w:val="20"/>
-          <w:szCs w:val="20"/>
-          <w:lang w:val="es-ES"/>
-        </w:rPr>
-        <w:t>maximo_horas</w:t>
-      </w:r>
-      <w:proofErr w:type="spellEnd"/>
-      <w:r>
-        <w:rPr>
-          <w:rFonts w:ascii="Times New Roman" w:eastAsia="Times New Roman" w:hAnsi="Times New Roman" w:cs="Times New Roman"/>
-          <w:sz w:val="24"/>
-          <w:szCs w:val="24"/>
-          <w:lang w:val="es-ES"/>
-        </w:rPr>
-        <w:t>: Máximo de horas que puede programar el alumno en una sesión.</w:t>
-      </w:r>
-    </w:p>
-    <w:p>
-      <w:pPr>
-        <w:spacing w:before="100" w:beforeAutospacing="1" w:after="100" w:afterAutospacing="1" w:line="240" w:lineRule="auto"/>
-        <w:outlineLvl w:val="2"/>
-        <w:rPr>
-          <w:rFonts w:ascii="Times New Roman" w:eastAsia="Times New Roman" w:hAnsi="Times New Roman" w:cs="Times New Roman"/>
-          <w:b/>
-          <w:bCs/>
-          <w:sz w:val="27"/>
-          <w:szCs w:val="27"/>
-        </w:rPr>
-      </w:pPr>
-      <w:r>
-        <w:rPr>
-          <w:rFonts w:ascii="Times New Roman" w:eastAsia="Times New Roman" w:hAnsi="Times New Roman" w:cs="Times New Roman"/>
-          <w:b/>
-          <w:bCs/>
-          <w:sz w:val="27"/>
-          <w:szCs w:val="27"/>
-        </w:rPr>
-        <w:t xml:space="preserve">16. </w:t>
-      </w:r>
-      <w:proofErr w:type="spellStart"/>
-      <w:r>
-        <w:rPr>
-          <w:rFonts w:ascii="Times New Roman" w:eastAsia="Times New Roman" w:hAnsi="Times New Roman" w:cs="Times New Roman"/>
-          <w:b/>
-          <w:bCs/>
-          <w:sz w:val="27"/>
-          <w:szCs w:val="27"/>
-        </w:rPr>
-        <w:t>Historial</w:t>
-      </w:r>
-      <w:proofErr w:type="spellEnd"/>
-      <w:r>
-        <w:rPr>
-          <w:rFonts w:ascii="Times New Roman" w:eastAsia="Times New Roman" w:hAnsi="Times New Roman" w:cs="Times New Roman"/>
-          <w:b/>
-          <w:bCs/>
-          <w:sz w:val="27"/>
-          <w:szCs w:val="27"/>
-        </w:rPr>
-        <w:t xml:space="preserve"> de </w:t>
-      </w:r>
-      <w:proofErr w:type="spellStart"/>
-      <w:r>
-        <w:rPr>
-          <w:rFonts w:ascii="Times New Roman" w:eastAsia="Times New Roman" w:hAnsi="Times New Roman" w:cs="Times New Roman"/>
-          <w:b/>
-          <w:bCs/>
-          <w:sz w:val="27"/>
-          <w:szCs w:val="27"/>
-        </w:rPr>
-        <w:t>Cursos</w:t>
-      </w:r>
-      <w:proofErr w:type="spellEnd"/>
-      <w:r>
-        <w:rPr>
-          <w:rFonts w:ascii="Times New Roman" w:eastAsia="Times New Roman" w:hAnsi="Times New Roman" w:cs="Times New Roman"/>
-          <w:b/>
-          <w:bCs/>
-          <w:sz w:val="27"/>
-          <w:szCs w:val="27"/>
-        </w:rPr>
-        <w:t xml:space="preserve"> </w:t>
-      </w:r>
-      <w:proofErr w:type="spellStart"/>
-      <w:r>
-        <w:rPr>
-          <w:rFonts w:ascii="Times New Roman" w:eastAsia="Times New Roman" w:hAnsi="Times New Roman" w:cs="Times New Roman"/>
-          <w:b/>
-          <w:bCs/>
-          <w:sz w:val="27"/>
-          <w:szCs w:val="27"/>
-        </w:rPr>
-        <w:t>Completados</w:t>
-      </w:r>
-      <w:proofErr w:type="spellEnd"/>
-      <w:r>
-        <w:rPr>
-          <w:rFonts w:ascii="Times New Roman" w:eastAsia="Times New Roman" w:hAnsi="Times New Roman" w:cs="Times New Roman"/>
-          <w:b/>
-          <w:bCs/>
-          <w:sz w:val="27"/>
-          <w:szCs w:val="27"/>
         </w:rPr>
         <w:t>:</w:t>
       </w:r>
@@ -4173,6 +4309,41 @@
           <w:lang w:val="es-ES"/>
         </w:rPr>
         <w:t>Estas tablas adicionales te permitirían manejar características más específicas del sistema, como la programación de clases con restricciones, notificaciones a los usuarios, manejo de días festivos, y políticas de cancelación que requieren un control específico</w:t>
+      </w:r>
+    </w:p>
+    <w:p>
+      <w:pPr>
+        <w:spacing w:before="100" w:beforeAutospacing="1" w:after="100" w:afterAutospacing="1" w:line="240" w:lineRule="auto"/>
+        <w:rPr>
+          <w:rFonts w:ascii="Times New Roman" w:eastAsia="Times New Roman" w:hAnsi="Times New Roman" w:cs="Times New Roman"/>
+          <w:sz w:val="24"/>
+          <w:szCs w:val="24"/>
+          <w:lang w:val="es-ES"/>
+        </w:rPr>
+      </w:pPr>
+    </w:p>
+    <w:p>
+      <w:pPr>
+        <w:spacing w:before="100" w:beforeAutospacing="1" w:after="100" w:afterAutospacing="1" w:line="240" w:lineRule="auto"/>
+        <w:rPr>
+          <w:rFonts w:ascii="Times New Roman" w:eastAsia="Times New Roman" w:hAnsi="Times New Roman" w:cs="Times New Roman"/>
+          <w:sz w:val="24"/>
+          <w:szCs w:val="24"/>
+          <w:lang w:val="es-ES"/>
+        </w:rPr>
+      </w:pPr>
+    </w:p>
+    <w:p>
+      <w:pPr>
+        <w:rPr>
+          <w:lang w:val="es-ES"/>
+        </w:rPr>
+      </w:pPr>
+      <w:r>
+        <w:rPr>
+          <w:lang w:val="es-ES"/>
+        </w:rPr>
+        <w:t>--cumplimiento de horas (descontar horas según el curso)</w:t>
       </w:r>
     </w:p>
     <w:p>
@@ -6083,6 +6254,7 @@
   <w:style w:type="paragraph" w:default="1" w:styleId="Normal">
     <w:name w:val="Normal"/>
     <w:qFormat/>
+    <w:rsid w:val="0034246C"/>
   </w:style>
   <w:style w:type="paragraph" w:styleId="Heading3">
     <w:name w:val="heading 3"/>

</xml_diff>